<commit_message>
Update sd physical spec docx.
</commit_message>
<xml_diff>
--- a/SDIO/SD卡物理层协议.docx
+++ b/SDIO/SD卡物理层协议.docx
@@ -102,13 +102,7 @@
         <w:rPr>
           <w:rFonts w:hint="eastAsia"/>
         </w:rPr>
-        <w:t>：</w:t>
-      </w:r>
-      <w:r>
-        <w:rPr>
-          <w:rFonts w:hint="eastAsia"/>
-        </w:rPr>
-        <w:t>这些卡通常作为空白</w:t>
+        <w:t>：这些卡通常作为空白</w:t>
       </w:r>
       <w:r>
         <w:t>(空)媒体出售，用于大量数据存储，最终用户视频、音频或数字图像记录。这些卡片是用固定的数据内容制造的。它们通常被用作软件、音频、视频等的分发媒介</w:t>
@@ -171,13 +165,7 @@
         <w:rPr>
           <w:rFonts w:hint="eastAsia"/>
         </w:rPr>
-        <w:t>工作电源电压方面</w:t>
-      </w:r>
-      <w:r>
-        <w:rPr>
-          <w:rFonts w:hint="eastAsia"/>
-        </w:rPr>
-        <w:t>：</w:t>
+        <w:t>工作电源电压方面：</w:t>
       </w:r>
     </w:p>
     <w:p>
@@ -343,13 +331,7 @@
         <w:rPr>
           <w:rFonts w:hint="eastAsia"/>
         </w:rPr>
-        <w:t>卡容量</w:t>
-      </w:r>
-      <w:r>
-        <w:rPr>
-          <w:rFonts w:hint="eastAsia"/>
-        </w:rPr>
-        <w:t>：</w:t>
+        <w:t>卡容量：</w:t>
       </w:r>
     </w:p>
     <w:p>
@@ -644,9 +626,6 @@
           <w:numId w:val="41"/>
         </w:numPr>
         <w:ind w:firstLineChars="0"/>
-        <w:rPr>
-          <w:rFonts w:hint="eastAsia"/>
-        </w:rPr>
       </w:pPr>
       <w:r>
         <w:rPr>
@@ -742,13 +721,7 @@
         <w:rPr>
           <w:rFonts w:hint="eastAsia"/>
         </w:rPr>
-        <w:t>命令</w:t>
-      </w:r>
-      <w:r>
-        <w:rPr>
-          <w:rFonts w:hint="eastAsia"/>
-        </w:rPr>
-        <w:t>：</w:t>
+        <w:t>命令：</w:t>
       </w:r>
       <w:r>
         <w:t>命令是启动一个操作的令牌。命令从主机发送到</w:t>
@@ -886,6 +859,9 @@
     <w:p/>
     <w:p>
       <w:r>
+        <w:rPr>
+          <w:noProof/>
+        </w:rPr>
         <w:drawing>
           <wp:inline distT="0" distB="0" distL="0" distR="0" wp14:anchorId="60F04D97" wp14:editId="7D81CD4D">
             <wp:extent cx="5274310" cy="1511300"/>
@@ -1016,9 +992,6 @@
     <w:p>
       <w:pPr>
         <w:pStyle w:val="4"/>
-        <w:rPr>
-          <w:rFonts w:hint="eastAsia"/>
-        </w:rPr>
       </w:pPr>
       <w:r>
         <w:rPr>
@@ -1483,9 +1456,6 @@
     <w:p>
       <w:pPr>
         <w:ind w:left="180"/>
-        <w:rPr>
-          <w:rFonts w:hint="eastAsia"/>
-        </w:rPr>
       </w:pPr>
     </w:p>
     <w:p/>
@@ -1755,9 +1725,6 @@
     <w:p>
       <w:pPr>
         <w:pStyle w:val="5"/>
-        <w:rPr>
-          <w:rFonts w:hint="eastAsia"/>
-        </w:rPr>
       </w:pPr>
       <w:r>
         <w:rPr>
@@ -1992,13 +1959,7 @@
         <w:t>状态。</w:t>
       </w:r>
     </w:p>
-    <w:p>
-      <w:pPr>
-        <w:rPr>
-          <w:rFonts w:hint="eastAsia"/>
-        </w:rPr>
-      </w:pPr>
-    </w:p>
+    <w:p/>
     <w:p>
       <w:pPr>
         <w:ind w:firstLineChars="200" w:firstLine="480"/>
@@ -2015,9 +1976,6 @@
     <w:p>
       <w:pPr>
         <w:pStyle w:val="4"/>
-        <w:rPr>
-          <w:rFonts w:hint="eastAsia"/>
-        </w:rPr>
       </w:pPr>
       <w:r>
         <w:rPr>
@@ -2705,13 +2663,7 @@
         <w:t>在主机发出的除写或擦除操作外的所有情况下，即使在突然关闭或移除的情况下，数据也不会被破坏。</w:t>
       </w:r>
     </w:p>
-    <w:p>
-      <w:pPr>
-        <w:rPr>
-          <w:rFonts w:hint="eastAsia"/>
-        </w:rPr>
-      </w:pPr>
-    </w:p>
+    <w:p/>
     <w:p>
       <w:pPr>
         <w:ind w:firstLineChars="200" w:firstLine="480"/>
@@ -2809,9 +2761,6 @@
     <w:p>
       <w:pPr>
         <w:ind w:firstLineChars="300" w:firstLine="720"/>
-        <w:rPr>
-          <w:rFonts w:hint="eastAsia"/>
-        </w:rPr>
       </w:pPr>
       <w:r>
         <w:rPr>
@@ -2837,9 +2786,6 @@
     <w:p>
       <w:pPr>
         <w:pStyle w:val="5"/>
-        <w:rPr>
-          <w:rFonts w:hint="eastAsia"/>
-        </w:rPr>
       </w:pPr>
       <w:r>
         <w:rPr>
@@ -2895,19 +2841,10 @@
       </w:r>
     </w:p>
     <w:p/>
-    <w:p>
-      <w:pPr>
-        <w:rPr>
-          <w:rFonts w:hint="eastAsia"/>
-        </w:rPr>
-      </w:pPr>
-    </w:p>
+    <w:p/>
     <w:p>
       <w:pPr>
         <w:ind w:firstLineChars="200" w:firstLine="480"/>
-        <w:rPr>
-          <w:rFonts w:hint="eastAsia"/>
-        </w:rPr>
       </w:pPr>
       <w:r>
         <w:rPr>
@@ -3104,13 +3041,7 @@
         <w:t>WP_VIOLATION位。</w:t>
       </w:r>
     </w:p>
-    <w:p>
-      <w:pPr>
-        <w:rPr>
-          <w:rFonts w:hint="eastAsia"/>
-        </w:rPr>
-      </w:pPr>
-    </w:p>
+    <w:p/>
     <w:p>
       <w:pPr>
         <w:ind w:firstLineChars="200" w:firstLine="480"/>
@@ -3774,13 +3705,7 @@
         <w:t>是否为写保护。主机有责任保护卡的安全。卡的内部电路不知道写保护开关的位置。</w:t>
       </w:r>
     </w:p>
-    <w:p>
-      <w:pPr>
-        <w:rPr>
-          <w:rFonts w:hint="eastAsia"/>
-        </w:rPr>
-      </w:pPr>
-    </w:p>
+    <w:p/>
     <w:p/>
     <w:p>
       <w:pPr>
@@ -3915,13 +3840,7 @@
         <w:t>PWD管理。物理卡所有权是用COP特性管理的。</w:t>
       </w:r>
     </w:p>
-    <w:p>
-      <w:pPr>
-        <w:rPr>
-          <w:rFonts w:hint="eastAsia"/>
-        </w:rPr>
-      </w:pPr>
-    </w:p>
+    <w:p/>
     <w:p/>
     <w:p>
       <w:pPr>
@@ -4078,18 +3997,1991 @@
     </w:p>
     <w:p/>
     <w:p/>
-    <w:p/>
-    <w:p/>
-    <w:p>
-      <w:pPr>
-        <w:rPr>
-          <w:rFonts w:hint="eastAsia"/>
-        </w:rPr>
-      </w:pPr>
-    </w:p>
-    <w:p/>
-    <w:p/>
-    <w:p/>
+    <w:p>
+      <w:r>
+        <w:rPr>
+          <w:rFonts w:hint="eastAsia"/>
+        </w:rPr>
+        <w:t>非法命令有以下几种</w:t>
+      </w:r>
+      <w:r>
+        <w:rPr>
+          <w:rFonts w:hint="eastAsia"/>
+        </w:rPr>
+        <w:t>：</w:t>
+      </w:r>
+    </w:p>
+    <w:p>
+      <w:pPr>
+        <w:pStyle w:val="a3"/>
+        <w:numPr>
+          <w:ilvl w:val="0"/>
+          <w:numId w:val="48"/>
+        </w:numPr>
+        <w:ind w:firstLineChars="0"/>
+        <w:rPr>
+          <w:rFonts w:hint="eastAsia"/>
+        </w:rPr>
+      </w:pPr>
+      <w:proofErr w:type="gramStart"/>
+      <w:r>
+        <w:t>属于卡</w:t>
+      </w:r>
+      <w:proofErr w:type="gramEnd"/>
+      <w:r>
+        <w:t>不支持的类的命令(例如只读卡中的写命令)</w:t>
+      </w:r>
+      <w:r>
+        <w:rPr>
+          <w:rFonts w:hint="eastAsia"/>
+        </w:rPr>
+        <w:t>；</w:t>
+      </w:r>
+    </w:p>
+    <w:p>
+      <w:pPr>
+        <w:pStyle w:val="a3"/>
+        <w:numPr>
+          <w:ilvl w:val="0"/>
+          <w:numId w:val="48"/>
+        </w:numPr>
+        <w:ind w:firstLineChars="0"/>
+      </w:pPr>
+      <w:r>
+        <w:rPr>
+          <w:rFonts w:hint="eastAsia"/>
+        </w:rPr>
+        <w:t>当前状态下不允许的命令</w:t>
+      </w:r>
+      <w:r>
+        <w:t>(例如CMD2处于传输状态)</w:t>
+      </w:r>
+      <w:r>
+        <w:rPr>
+          <w:rFonts w:hint="eastAsia"/>
+        </w:rPr>
+        <w:t>；</w:t>
+      </w:r>
+    </w:p>
+    <w:p>
+      <w:pPr>
+        <w:pStyle w:val="a3"/>
+        <w:numPr>
+          <w:ilvl w:val="0"/>
+          <w:numId w:val="48"/>
+        </w:numPr>
+        <w:ind w:firstLineChars="0"/>
+      </w:pPr>
+      <w:r>
+        <w:rPr>
+          <w:rFonts w:hint="eastAsia"/>
+        </w:rPr>
+        <w:t>未定义的命令</w:t>
+      </w:r>
+      <w:r>
+        <w:rPr>
+          <w:rFonts w:hint="eastAsia"/>
+        </w:rPr>
+        <w:t>；</w:t>
+      </w:r>
+    </w:p>
+    <w:p/>
+    <w:p/>
+    <w:p/>
+    <w:p>
+      <w:pPr>
+        <w:ind w:firstLineChars="200" w:firstLine="480"/>
+      </w:pPr>
+      <w:r>
+        <w:rPr>
+          <w:rFonts w:hint="eastAsia"/>
+        </w:rPr>
+        <w:t>对于标准容量</w:t>
+      </w:r>
+      <w:r>
+        <w:t>SD存储卡，读取操作的超时条件发生的时间(与卡无关)要么比下面给出的这些操作的访问时间长100倍，要么长100毫秒(两者中较低者)。</w:t>
+      </w:r>
+      <w:proofErr w:type="gramStart"/>
+      <w:r>
+        <w:t>读访问</w:t>
+      </w:r>
+      <w:proofErr w:type="gramEnd"/>
+      <w:r>
+        <w:t>时间定义为CSD参数TAAC和NSAC给出的两个时间之</w:t>
+      </w:r>
+      <w:proofErr w:type="gramStart"/>
+      <w:r>
+        <w:t>和</w:t>
+      </w:r>
+      <w:proofErr w:type="gramEnd"/>
+      <w:r>
+        <w:t>。在单个读取操作的情况下，这些卡参数定义了读取命令的结束位和数据块的开始位之间的典型延迟。在多读操作的情况下，还定义了数据块的结束位和下一个数据块的开始位之间的典型延迟。</w:t>
+      </w:r>
+    </w:p>
+    <w:p/>
+    <w:p/>
+    <w:p>
+      <w:pPr>
+        <w:ind w:firstLineChars="200" w:firstLine="480"/>
+      </w:pPr>
+      <w:r>
+        <w:rPr>
+          <w:rFonts w:hint="eastAsia"/>
+        </w:rPr>
+        <w:t>对于标准容量</w:t>
+      </w:r>
+      <w:r>
+        <w:t>SD存储卡，发生写操作的超时条件的时间(与卡无关)要么比下面给出的这些操作的典型程序时间长100倍，要么长250毫秒(两者中较低者)。CSD中的R2W_FACTOR字段用于计算通过</w:t>
+      </w:r>
+      <w:proofErr w:type="gramStart"/>
+      <w:r>
+        <w:t>将读访问</w:t>
+      </w:r>
+      <w:proofErr w:type="gramEnd"/>
+      <w:r>
+        <w:t>时间乘以该因子获得的</w:t>
+      </w:r>
+      <w:proofErr w:type="gramStart"/>
+      <w:r>
+        <w:t>典型块程序</w:t>
+      </w:r>
+      <w:proofErr w:type="gramEnd"/>
+      <w:r>
+        <w:t>时间。适用于所有写命令(例如SET(CLR)_WRITE_PROTECT, PROGRAM_CSD</w:t>
+      </w:r>
+      <w:proofErr w:type="gramStart"/>
+      <w:r>
+        <w:t>和块写命令</w:t>
+      </w:r>
+      <w:proofErr w:type="gramEnd"/>
+      <w:r>
+        <w:t>)。</w:t>
+      </w:r>
+    </w:p>
+    <w:p/>
+    <w:p/>
+    <w:p/>
+    <w:p>
+      <w:pPr>
+        <w:ind w:firstLineChars="200" w:firstLine="480"/>
+      </w:pPr>
+      <w:r>
+        <w:rPr>
+          <w:rFonts w:hint="eastAsia"/>
+        </w:rPr>
+        <w:t>如果卡在</w:t>
+      </w:r>
+      <w:r>
+        <w:t>SD</w:t>
+      </w:r>
+      <w:r>
+        <w:rPr>
+          <w:rFonts w:hint="eastAsia"/>
+        </w:rPr>
+        <w:t>状态</w:t>
+      </w:r>
+      <w:r>
+        <w:t>中支持擦除超时计算参数，主机应该使用这些参数来确定擦除超时。如果卡不支持这些参数，擦除超时可以</w:t>
+      </w:r>
+      <w:proofErr w:type="gramStart"/>
+      <w:r>
+        <w:t>通过块写延迟</w:t>
+      </w:r>
+      <w:proofErr w:type="gramEnd"/>
+      <w:r>
+        <w:t>来估计。</w:t>
+      </w:r>
+    </w:p>
+    <w:p>
+      <w:pPr>
+        <w:ind w:firstLineChars="200" w:firstLine="480"/>
+      </w:pPr>
+      <w:r>
+        <w:rPr>
+          <w:rFonts w:hint="eastAsia"/>
+        </w:rPr>
+        <w:t>一个</w:t>
+      </w:r>
+      <w:r>
+        <w:rPr>
+          <w:rFonts w:hint="eastAsia"/>
+        </w:rPr>
+        <w:t>擦除</w:t>
+      </w:r>
+      <w:r>
+        <w:t>命令的持续时间可以用需要擦除的写块数(WRITE_BL)乘以250ms来估计。</w:t>
+      </w:r>
+    </w:p>
+    <w:p/>
+    <w:p/>
+    <w:p>
+      <w:pPr>
+        <w:pStyle w:val="4"/>
+      </w:pPr>
+      <w:r>
+        <w:rPr>
+          <w:rFonts w:hint="eastAsia"/>
+        </w:rPr>
+        <w:t>2</w:t>
+      </w:r>
+      <w:r>
+        <w:t xml:space="preserve">.7  </w:t>
+      </w:r>
+      <w:r>
+        <w:rPr>
+          <w:rFonts w:hint="eastAsia"/>
+        </w:rPr>
+        <w:t>命令</w:t>
+      </w:r>
+    </w:p>
+    <w:p>
+      <w:r>
+        <w:rPr>
+          <w:rFonts w:hint="eastAsia"/>
+        </w:rPr>
+        <w:t>控制</w:t>
+      </w:r>
+      <w:r>
+        <w:t>SD存储卡的命令定义有四种</w:t>
+      </w:r>
+      <w:r>
+        <w:rPr>
+          <w:rFonts w:hint="eastAsia"/>
+        </w:rPr>
+        <w:t>：</w:t>
+      </w:r>
+    </w:p>
+    <w:p>
+      <w:pPr>
+        <w:pStyle w:val="a3"/>
+        <w:numPr>
+          <w:ilvl w:val="0"/>
+          <w:numId w:val="51"/>
+        </w:numPr>
+        <w:ind w:firstLineChars="0"/>
+      </w:pPr>
+      <w:r>
+        <w:t>广播命令(</w:t>
+      </w:r>
+      <w:proofErr w:type="spellStart"/>
+      <w:r>
+        <w:t>bc</w:t>
+      </w:r>
+      <w:proofErr w:type="spellEnd"/>
+      <w:r>
+        <w:t>)，无响应</w:t>
+      </w:r>
+      <w:r>
+        <w:rPr>
+          <w:rFonts w:hint="eastAsia"/>
+        </w:rPr>
+        <w:t>；</w:t>
+      </w:r>
+      <w:r>
+        <w:t>广播功能仅在主机中所有CMD行连接在一起时才具有。如</w:t>
+      </w:r>
+      <w:r>
+        <w:rPr>
+          <w:rFonts w:hint="eastAsia"/>
+        </w:rPr>
+        <w:t>果</w:t>
+      </w:r>
+      <w:r>
+        <w:t>是分开的，那么每一张牌将轮流单独接受它</w:t>
+      </w:r>
+      <w:r>
+        <w:rPr>
+          <w:rFonts w:hint="eastAsia"/>
+        </w:rPr>
+        <w:t>；</w:t>
+      </w:r>
+    </w:p>
+    <w:p>
+      <w:pPr>
+        <w:pStyle w:val="a3"/>
+        <w:numPr>
+          <w:ilvl w:val="0"/>
+          <w:numId w:val="51"/>
+        </w:numPr>
+        <w:ind w:firstLineChars="0"/>
+      </w:pPr>
+      <w:r>
+        <w:rPr>
+          <w:rFonts w:hint="eastAsia"/>
+        </w:rPr>
+        <w:t>所有卡同时响应的广播命令</w:t>
+      </w:r>
+      <w:r>
+        <w:t>(</w:t>
+      </w:r>
+      <w:proofErr w:type="spellStart"/>
+      <w:r>
+        <w:t>bcr</w:t>
+      </w:r>
+      <w:proofErr w:type="spellEnd"/>
+      <w:r>
+        <w:t>)</w:t>
+      </w:r>
+      <w:r>
+        <w:rPr>
+          <w:rFonts w:hint="eastAsia"/>
+        </w:rPr>
+        <w:t>：</w:t>
+      </w:r>
+      <w:r>
+        <w:t>由于SD存储卡中</w:t>
+      </w:r>
+      <w:proofErr w:type="gramStart"/>
+      <w:r>
+        <w:t>没有</w:t>
+      </w:r>
+      <w:r>
+        <w:rPr>
+          <w:rFonts w:hint="eastAsia"/>
+        </w:rPr>
+        <w:t>开漏</w:t>
+      </w:r>
+      <w:r>
+        <w:t>模式</w:t>
+      </w:r>
+      <w:proofErr w:type="gramEnd"/>
+      <w:r>
+        <w:t>，因此只有在所有CMD行分开时才使用这种类型的命令</w:t>
+      </w:r>
+      <w:r>
+        <w:rPr>
+          <w:rFonts w:hint="eastAsia"/>
+        </w:rPr>
+        <w:t>；</w:t>
+      </w:r>
+      <w:r>
+        <w:t>该命令将被每个卡单独接受和响应</w:t>
+      </w:r>
+      <w:r>
+        <w:rPr>
+          <w:rFonts w:hint="eastAsia"/>
+        </w:rPr>
+        <w:t>；</w:t>
+      </w:r>
+    </w:p>
+    <w:p>
+      <w:pPr>
+        <w:pStyle w:val="a3"/>
+        <w:numPr>
+          <w:ilvl w:val="0"/>
+          <w:numId w:val="51"/>
+        </w:numPr>
+        <w:ind w:firstLineChars="0"/>
+      </w:pPr>
+      <w:r>
+        <w:rPr>
+          <w:rFonts w:hint="eastAsia"/>
+        </w:rPr>
+        <w:t>寻址</w:t>
+      </w:r>
+      <w:r>
+        <w:t>(点对点)命令(ac)</w:t>
+      </w:r>
+      <w:r>
+        <w:rPr>
+          <w:rFonts w:hint="eastAsia"/>
+        </w:rPr>
+        <w:t>：</w:t>
+      </w:r>
+      <w:r>
+        <w:t>无数据传输</w:t>
+      </w:r>
+      <w:r>
+        <w:rPr>
+          <w:rFonts w:hint="eastAsia"/>
+        </w:rPr>
+        <w:t>；</w:t>
+      </w:r>
+    </w:p>
+    <w:p>
+      <w:pPr>
+        <w:pStyle w:val="a3"/>
+        <w:numPr>
+          <w:ilvl w:val="0"/>
+          <w:numId w:val="51"/>
+        </w:numPr>
+        <w:ind w:firstLineChars="0"/>
+      </w:pPr>
+      <w:r>
+        <w:t>寻址(点对点)数据传输命令(</w:t>
+      </w:r>
+      <w:proofErr w:type="spellStart"/>
+      <w:r>
+        <w:t>adtc</w:t>
+      </w:r>
+      <w:proofErr w:type="spellEnd"/>
+      <w:r>
+        <w:t>)</w:t>
+      </w:r>
+      <w:r>
+        <w:rPr>
+          <w:rFonts w:hint="eastAsia"/>
+        </w:rPr>
+        <w:t>：</w:t>
+      </w:r>
+      <w:r>
+        <w:t>数据传输数据所有命令和响应都通过SD存储卡的CMD行发送。命令传输总是从与命令码字对应</w:t>
+      </w:r>
+      <w:proofErr w:type="gramStart"/>
+      <w:r>
+        <w:t>的位串的</w:t>
+      </w:r>
+      <w:proofErr w:type="gramEnd"/>
+      <w:r>
+        <w:t>左位开始</w:t>
+      </w:r>
+      <w:r>
+        <w:rPr>
+          <w:rFonts w:hint="eastAsia"/>
+        </w:rPr>
+        <w:t>；</w:t>
+      </w:r>
+    </w:p>
+    <w:p/>
+    <w:p>
+      <w:pPr>
+        <w:ind w:firstLineChars="200" w:firstLine="480"/>
+      </w:pPr>
+      <w:r>
+        <w:rPr>
+          <w:rFonts w:hint="eastAsia"/>
+        </w:rPr>
+        <w:t>命令总是以起始位</w:t>
+      </w:r>
+      <w:r>
+        <w:t>(总是0)开始，然后是指示传输方向的位。接下来的6位表示命令的索引，该值被解释为二进制编码数(0到63之间)。一些命令需要一个参数(例如地址)，由32位编码。所有的命令都受到CRC的保护)。</w:t>
+      </w:r>
+      <w:r>
+        <w:rPr>
+          <w:rFonts w:hint="eastAsia"/>
+        </w:rPr>
+        <w:t>每个命令码字以结束位</w:t>
+      </w:r>
+      <w:r>
+        <w:t>(总是1)结束。</w:t>
+      </w:r>
+    </w:p>
+    <w:p>
+      <w:pPr>
+        <w:rPr>
+          <w:rFonts w:hint="eastAsia"/>
+        </w:rPr>
+      </w:pPr>
+    </w:p>
+    <w:p/>
+    <w:p/>
+    <w:p>
+      <w:pPr>
+        <w:ind w:firstLineChars="200" w:firstLine="480"/>
+      </w:pPr>
+      <w:r>
+        <w:t>SD</w:t>
+      </w:r>
+      <w:r>
+        <w:rPr>
+          <w:rFonts w:hint="eastAsia"/>
+        </w:rPr>
+        <w:t>卡</w:t>
+      </w:r>
+      <w:r>
+        <w:t>系统的命令</w:t>
+      </w:r>
+      <w:proofErr w:type="gramStart"/>
+      <w:r>
+        <w:t>集分为</w:t>
+      </w:r>
+      <w:proofErr w:type="gramEnd"/>
+      <w:r>
+        <w:t>几类。</w:t>
+      </w:r>
+      <w:proofErr w:type="gramStart"/>
+      <w:r>
+        <w:t>每个类都支持</w:t>
+      </w:r>
+      <w:proofErr w:type="gramEnd"/>
+      <w:r>
+        <w:t>一组卡片功能。根据卡支持的命令来确定CCC的设置。一个CCC位对应一个支持的命令号，设置为1。CCC中包含强制命令的类总是被设置为1。具有特定功能的卡可能需要支持一些可选命令。</w:t>
+      </w:r>
+    </w:p>
+    <w:p>
+      <w:pPr>
+        <w:ind w:firstLineChars="200" w:firstLine="480"/>
+      </w:pPr>
+      <w:r>
+        <w:rPr>
+          <w:rFonts w:hint="eastAsia"/>
+        </w:rPr>
+        <w:t>等级</w:t>
+      </w:r>
+      <w:r>
+        <w:t>0、2、4、5和8是强制性的，所有SD存储卡都应支持。除CMD40外，SDHC和SDXC是强制性的。其他类是可选的。支持的卡命令类(CCC)被编码为每个卡的卡特定数据(CSD)寄存器中的参数，为主机提供如何</w:t>
+      </w:r>
+      <w:proofErr w:type="gramStart"/>
+      <w:r>
+        <w:t>访问卡</w:t>
+      </w:r>
+      <w:proofErr w:type="gramEnd"/>
+      <w:r>
+        <w:t>的信息。</w:t>
+      </w:r>
+    </w:p>
+    <w:p>
+      <w:pPr>
+        <w:ind w:firstLineChars="200" w:firstLine="480"/>
+      </w:pPr>
+      <w:r>
+        <w:rPr>
+          <w:rFonts w:hint="eastAsia"/>
+        </w:rPr>
+        <w:t>如果将不同类型的</w:t>
+      </w:r>
+      <w:proofErr w:type="gramStart"/>
+      <w:r>
+        <w:rPr>
+          <w:rFonts w:hint="eastAsia"/>
+        </w:rPr>
+        <w:t>命令分</w:t>
+      </w:r>
+      <w:proofErr w:type="gramEnd"/>
+      <w:r>
+        <w:rPr>
+          <w:rFonts w:hint="eastAsia"/>
+        </w:rPr>
+        <w:t>配给一个命令类</w:t>
+      </w:r>
+      <w:r>
+        <w:t>(第7类、第8类和第11类)，则可以通过参考SCR寄存器中的命令支持信息来确定支持哪个命令。</w:t>
+      </w:r>
+    </w:p>
+    <w:p/>
+    <w:p/>
+    <w:p>
+      <w:pPr>
+        <w:pStyle w:val="4"/>
+      </w:pPr>
+      <w:r>
+        <w:rPr>
+          <w:rFonts w:hint="eastAsia"/>
+        </w:rPr>
+        <w:t>2</w:t>
+      </w:r>
+      <w:r>
+        <w:t xml:space="preserve">.8  </w:t>
+      </w:r>
+      <w:r>
+        <w:rPr>
+          <w:rFonts w:hint="eastAsia"/>
+        </w:rPr>
+        <w:t>响应</w:t>
+      </w:r>
+    </w:p>
+    <w:p/>
+    <w:p>
+      <w:pPr>
+        <w:ind w:firstLineChars="200" w:firstLine="480"/>
+      </w:pPr>
+      <w:r>
+        <w:rPr>
+          <w:rFonts w:hint="eastAsia"/>
+        </w:rPr>
+        <w:t>所有响应都通过命令行</w:t>
+      </w:r>
+      <w:r>
+        <w:t>CMD发送。响应传输总是从响应码字对应</w:t>
+      </w:r>
+      <w:proofErr w:type="gramStart"/>
+      <w:r>
+        <w:t>的位串的</w:t>
+      </w:r>
+      <w:proofErr w:type="gramEnd"/>
+      <w:r>
+        <w:t>左位开始。代码长度取决于响应类型。</w:t>
+      </w:r>
+    </w:p>
+    <w:p>
+      <w:pPr>
+        <w:ind w:firstLineChars="200" w:firstLine="480"/>
+      </w:pPr>
+      <w:r>
+        <w:rPr>
+          <w:rFonts w:hint="eastAsia"/>
+        </w:rPr>
+        <w:t>响应总是以一个起始位</w:t>
+      </w:r>
+      <w:r>
+        <w:t>(总是0)开始，后面是指示传输方向的位(card = 0)。除了R3类型(见下文)之外的所有响应都受CRC保护。</w:t>
+      </w:r>
+      <w:r>
+        <w:rPr>
+          <w:rFonts w:hint="eastAsia"/>
+        </w:rPr>
+        <w:t>每个命令码字以结束位</w:t>
+      </w:r>
+      <w:r>
+        <w:t>(总是1)结束。</w:t>
+      </w:r>
+    </w:p>
+    <w:p>
+      <w:pPr>
+        <w:ind w:firstLineChars="200" w:firstLine="480"/>
+      </w:pPr>
+      <w:r>
+        <w:rPr>
+          <w:rFonts w:hint="eastAsia"/>
+        </w:rPr>
+        <w:t>对于</w:t>
+      </w:r>
+      <w:r>
+        <w:t>SD存储卡有五种类型的响应。SDIO卡支持名为R4和R5的其他响应类型。</w:t>
+      </w:r>
+    </w:p>
+    <w:p/>
+    <w:p>
+      <w:pPr>
+        <w:pStyle w:val="a3"/>
+        <w:numPr>
+          <w:ilvl w:val="0"/>
+          <w:numId w:val="52"/>
+        </w:numPr>
+        <w:ind w:firstLineChars="0"/>
+      </w:pPr>
+      <w:r>
+        <w:rPr>
+          <w:rFonts w:hint="eastAsia"/>
+        </w:rPr>
+        <w:t>R1响应：</w:t>
+      </w:r>
+      <w:r>
+        <w:rPr>
+          <w:rFonts w:hint="eastAsia"/>
+        </w:rPr>
+        <w:t>码长为</w:t>
+      </w:r>
+      <w:r>
+        <w:t>48位。</w:t>
+      </w:r>
+      <w:r>
+        <w:rPr>
+          <w:rFonts w:hint="eastAsia"/>
+        </w:rPr>
+        <w:t>第</w:t>
+      </w:r>
+      <w:r>
+        <w:t>45</w:t>
+      </w:r>
+      <w:r>
+        <w:rPr>
+          <w:rFonts w:hint="eastAsia"/>
+        </w:rPr>
+        <w:t>到</w:t>
+      </w:r>
+      <w:r>
+        <w:t>40</w:t>
+      </w:r>
+      <w:r>
+        <w:rPr>
+          <w:rFonts w:hint="eastAsia"/>
+        </w:rPr>
+        <w:t>位</w:t>
+      </w:r>
+      <w:r>
+        <w:t>表示要响应的命令的索引，该值被解释为二进制编码数(介于0和63之间)。卡的状态用32位编码。请注意，如果涉及到卡的数据传输，那么在传输每个数据块后，数据线上可能出现忙音信号。数据块传输后，主机检查是否忙。</w:t>
+      </w:r>
+    </w:p>
+    <w:p>
+      <w:pPr>
+        <w:pStyle w:val="a3"/>
+        <w:numPr>
+          <w:ilvl w:val="0"/>
+          <w:numId w:val="52"/>
+        </w:numPr>
+        <w:ind w:firstLineChars="0"/>
+      </w:pPr>
+      <w:r>
+        <w:t>R1b</w:t>
+      </w:r>
+      <w:r>
+        <w:rPr>
+          <w:rFonts w:hint="eastAsia"/>
+        </w:rPr>
+        <w:t>：</w:t>
+      </w:r>
+      <w:r>
+        <w:t>与R1相同，在数据线上传输一个可选的忙音信号。根据卡在接收命令之前的状态，在接收到这些命令后，卡可能会变得忙碌。主机应检查响应是否繁忙</w:t>
+      </w:r>
+      <w:r>
+        <w:rPr>
+          <w:rFonts w:hint="eastAsia"/>
+        </w:rPr>
+        <w:t>；</w:t>
+      </w:r>
+    </w:p>
+    <w:p>
+      <w:pPr>
+        <w:pStyle w:val="a3"/>
+        <w:numPr>
+          <w:ilvl w:val="0"/>
+          <w:numId w:val="52"/>
+        </w:numPr>
+        <w:ind w:firstLineChars="0"/>
+      </w:pPr>
+      <w:r>
+        <w:rPr>
+          <w:rFonts w:hint="eastAsia"/>
+        </w:rPr>
+        <w:t>R2：</w:t>
+      </w:r>
+      <w:r>
+        <w:rPr>
+          <w:rFonts w:hint="eastAsia"/>
+        </w:rPr>
+        <w:t>码长为</w:t>
+      </w:r>
+      <w:r>
+        <w:t>136位。CID寄存器的内容作为对CMD2和CMD10命令的响应发送。</w:t>
+      </w:r>
+      <w:r>
+        <w:rPr>
+          <w:rFonts w:hint="eastAsia"/>
+        </w:rPr>
+        <w:t>CSD</w:t>
+      </w:r>
+      <w:r>
+        <w:t>寄存器的内容作为对CMD9的响应发送</w:t>
+      </w:r>
+      <w:r>
+        <w:rPr>
+          <w:rFonts w:hint="eastAsia"/>
+        </w:rPr>
+        <w:t>；</w:t>
+      </w:r>
+    </w:p>
+    <w:p>
+      <w:pPr>
+        <w:pStyle w:val="a3"/>
+        <w:numPr>
+          <w:ilvl w:val="0"/>
+          <w:numId w:val="52"/>
+        </w:numPr>
+        <w:ind w:firstLineChars="0"/>
+      </w:pPr>
+      <w:r>
+        <w:rPr>
+          <w:rFonts w:hint="eastAsia"/>
+        </w:rPr>
+        <w:t>R7：</w:t>
+      </w:r>
+      <w:r>
+        <w:rPr>
+          <w:rFonts w:hint="eastAsia"/>
+        </w:rPr>
+        <w:t>码长为</w:t>
+      </w:r>
+      <w:r>
+        <w:t>48位。卡支持的3.3V范围电源引脚电压信息通过CMD8的响应发送。19 ~ 16位</w:t>
+      </w:r>
+      <w:proofErr w:type="gramStart"/>
+      <w:r>
+        <w:t>表示卡</w:t>
+      </w:r>
+      <w:proofErr w:type="gramEnd"/>
+      <w:r>
+        <w:t>支持的电压范围。接受供电电压的卡返回R7响应。在响应中，</w:t>
+      </w:r>
+      <w:proofErr w:type="gramStart"/>
+      <w:r>
+        <w:t>卡回显</w:t>
+      </w:r>
+      <w:proofErr w:type="gramEnd"/>
+      <w:r>
+        <w:t>参数中设置的电压范围和校验模式</w:t>
+      </w:r>
+      <w:r>
+        <w:rPr>
+          <w:rFonts w:hint="eastAsia"/>
+        </w:rPr>
+        <w:t>；</w:t>
+      </w:r>
+    </w:p>
+    <w:p/>
+    <w:p/>
+    <w:p>
+      <w:pPr>
+        <w:pStyle w:val="4"/>
+      </w:pPr>
+      <w:r>
+        <w:rPr>
+          <w:rFonts w:hint="eastAsia"/>
+        </w:rPr>
+        <w:t>2</w:t>
+      </w:r>
+      <w:r>
+        <w:t xml:space="preserve">.9  </w:t>
+      </w:r>
+      <w:r>
+        <w:rPr>
+          <w:rFonts w:hint="eastAsia"/>
+        </w:rPr>
+        <w:t>SD卡状态</w:t>
+      </w:r>
+    </w:p>
+    <w:p>
+      <w:r>
+        <w:t>SD存储卡支持以下三种状态字段</w:t>
+      </w:r>
+      <w:r>
+        <w:rPr>
+          <w:rFonts w:hint="eastAsia"/>
+        </w:rPr>
+        <w:t>：</w:t>
+      </w:r>
+    </w:p>
+    <w:p>
+      <w:pPr>
+        <w:pStyle w:val="a3"/>
+        <w:numPr>
+          <w:ilvl w:val="0"/>
+          <w:numId w:val="53"/>
+        </w:numPr>
+        <w:ind w:firstLineChars="0"/>
+      </w:pPr>
+      <w:r>
+        <w:rPr>
+          <w:rFonts w:hint="eastAsia"/>
+        </w:rPr>
+        <w:t>卡状态：</w:t>
+      </w:r>
+      <w:r>
+        <w:t>执行命令的错误和状态信息，在响应中显示</w:t>
+      </w:r>
+      <w:r>
+        <w:rPr>
+          <w:rFonts w:hint="eastAsia"/>
+        </w:rPr>
+        <w:t>；</w:t>
+      </w:r>
+    </w:p>
+    <w:p>
+      <w:pPr>
+        <w:pStyle w:val="a3"/>
+        <w:numPr>
+          <w:ilvl w:val="0"/>
+          <w:numId w:val="53"/>
+        </w:numPr>
+        <w:ind w:firstLineChars="0"/>
+      </w:pPr>
+      <w:r>
+        <w:lastRenderedPageBreak/>
+        <w:t>SD</w:t>
+      </w:r>
+      <w:r>
+        <w:rPr>
+          <w:rFonts w:hint="eastAsia"/>
+        </w:rPr>
+        <w:t>状态：</w:t>
+      </w:r>
+      <w:r>
+        <w:t>扩展状态字段，512位，支持SD存储卡的特殊功能</w:t>
+      </w:r>
+      <w:r>
+        <w:rPr>
+          <w:rFonts w:hint="eastAsia"/>
+        </w:rPr>
+        <w:t>；</w:t>
+      </w:r>
+    </w:p>
+    <w:p>
+      <w:pPr>
+        <w:pStyle w:val="a3"/>
+        <w:numPr>
+          <w:ilvl w:val="0"/>
+          <w:numId w:val="53"/>
+        </w:numPr>
+        <w:ind w:firstLineChars="0"/>
+      </w:pPr>
+      <w:r>
+        <w:rPr>
+          <w:rFonts w:hint="eastAsia"/>
+        </w:rPr>
+        <w:t>任务状态</w:t>
+      </w:r>
+      <w:r>
+        <w:rPr>
+          <w:rFonts w:hint="eastAsia"/>
+        </w:rPr>
+        <w:t>：</w:t>
+      </w:r>
+      <w:r>
+        <w:t>CQ模式下排队任务的状态信息，在响应中表示。CMD13 R1通过选择CMD13参数b[15]来</w:t>
+      </w:r>
+      <w:proofErr w:type="gramStart"/>
+      <w:r>
+        <w:t>表示</w:t>
+      </w:r>
+      <w:r>
+        <w:rPr>
+          <w:rFonts w:hint="eastAsia"/>
+        </w:rPr>
+        <w:t>卡</w:t>
+      </w:r>
+      <w:proofErr w:type="gramEnd"/>
+      <w:r>
+        <w:rPr>
+          <w:rFonts w:hint="eastAsia"/>
+        </w:rPr>
+        <w:t>状态</w:t>
+      </w:r>
+      <w:r>
+        <w:t>或</w:t>
+      </w:r>
+      <w:r>
+        <w:rPr>
+          <w:rFonts w:hint="eastAsia"/>
+        </w:rPr>
+        <w:t>任务状态；</w:t>
+      </w:r>
+    </w:p>
+    <w:p/>
+    <w:p/>
+    <w:p/>
+    <w:p/>
+    <w:p>
+      <w:pPr>
+        <w:pStyle w:val="3"/>
+      </w:pPr>
+      <w:r>
+        <w:rPr>
+          <w:rFonts w:hint="eastAsia"/>
+        </w:rPr>
+        <w:t>3</w:t>
+      </w:r>
+      <w:r>
+        <w:t xml:space="preserve">  </w:t>
+      </w:r>
+      <w:r>
+        <w:rPr>
+          <w:rFonts w:hint="eastAsia"/>
+        </w:rPr>
+        <w:t>SPI模式</w:t>
+      </w:r>
+    </w:p>
+    <w:p>
+      <w:pPr>
+        <w:pStyle w:val="4"/>
+      </w:pPr>
+      <w:r>
+        <w:rPr>
+          <w:rFonts w:hint="eastAsia"/>
+        </w:rPr>
+        <w:t>3</w:t>
+      </w:r>
+      <w:r>
+        <w:t xml:space="preserve">.1  </w:t>
+      </w:r>
+      <w:r>
+        <w:rPr>
+          <w:rFonts w:hint="eastAsia"/>
+        </w:rPr>
+        <w:t>介绍</w:t>
+      </w:r>
+    </w:p>
+    <w:p>
+      <w:pPr>
+        <w:ind w:firstLineChars="200" w:firstLine="480"/>
+      </w:pPr>
+      <w:r>
+        <w:t>SPI模式由基于flash的SD存储卡提供的二级通信协议组成。这种模式是SD存储</w:t>
+      </w:r>
+      <w:proofErr w:type="gramStart"/>
+      <w:r>
+        <w:t>卡协议</w:t>
+      </w:r>
+      <w:proofErr w:type="gramEnd"/>
+      <w:r>
+        <w:t>的一个子集，设计用于与SPI通道通信。接口是在上电后的第一个</w:t>
+      </w:r>
+      <w:r>
+        <w:rPr>
+          <w:rFonts w:hint="eastAsia"/>
+        </w:rPr>
+        <w:t>复位</w:t>
+      </w:r>
+      <w:r>
+        <w:t>命令(CMD0)中选择的，设备上电后不能更改。</w:t>
+      </w:r>
+    </w:p>
+    <w:p/>
+    <w:p>
+      <w:pPr>
+        <w:ind w:firstLineChars="200" w:firstLine="480"/>
+      </w:pPr>
+      <w:r>
+        <w:t>SPI标准只定义了物理链路，而不是完整的数据传输协议。SD存储卡SPI实现使用SD存储</w:t>
+      </w:r>
+      <w:proofErr w:type="gramStart"/>
+      <w:r>
+        <w:t>卡协议</w:t>
+      </w:r>
+      <w:proofErr w:type="gramEnd"/>
+      <w:r>
+        <w:t>和命令集的一个子集。SPI模式的优点是能够使用现成的主机，从而将设计工作量降至最低。缺点是SPI模式相对于SD模式的性能损失。</w:t>
+      </w:r>
+    </w:p>
+    <w:p/>
+    <w:p/>
+    <w:p>
+      <w:pPr>
+        <w:pStyle w:val="4"/>
+      </w:pPr>
+      <w:r>
+        <w:rPr>
+          <w:rFonts w:hint="eastAsia"/>
+        </w:rPr>
+        <w:t>3</w:t>
+      </w:r>
+      <w:r>
+        <w:t xml:space="preserve">.2  </w:t>
+      </w:r>
+      <w:r>
+        <w:rPr>
+          <w:rFonts w:hint="eastAsia"/>
+        </w:rPr>
+        <w:t>SPI总线协议</w:t>
+      </w:r>
+    </w:p>
+    <w:p>
+      <w:pPr>
+        <w:ind w:firstLineChars="200" w:firstLine="480"/>
+      </w:pPr>
+      <w:r>
+        <w:rPr>
+          <w:rFonts w:hint="eastAsia"/>
+        </w:rPr>
+        <w:t>虽然</w:t>
+      </w:r>
+      <w:r>
+        <w:t>SD存储卡通道是基于命令和数据位流，由开始位发起，由停止位终止，SPI通道是面向字节的。每个命令或数据</w:t>
+      </w:r>
+      <w:proofErr w:type="gramStart"/>
+      <w:r>
+        <w:t>块都是</w:t>
+      </w:r>
+      <w:proofErr w:type="gramEnd"/>
+      <w:r>
+        <w:t>由8位字节组成的，并且与CS信号对齐(即长度是8个时钟周期的倍数)。</w:t>
+      </w:r>
+      <w:r>
+        <w:rPr>
+          <w:rFonts w:hint="eastAsia"/>
+        </w:rPr>
+        <w:t>卡开始计数</w:t>
+      </w:r>
+      <w:r>
+        <w:t>SPI总线时钟周期在CS信号的断言。每个命令或数据令牌应与8时钟周期边界对齐。</w:t>
+      </w:r>
+      <w:r>
+        <w:rPr>
+          <w:rFonts w:hint="eastAsia"/>
+        </w:rPr>
+        <w:t>与</w:t>
+      </w:r>
+      <w:r>
+        <w:t>SD存储</w:t>
+      </w:r>
+      <w:proofErr w:type="gramStart"/>
+      <w:r>
+        <w:t>卡协议</w:t>
+      </w:r>
+      <w:proofErr w:type="gramEnd"/>
+      <w:r>
+        <w:t>类似，SPI消息由命令、响应和数据锁令牌组成。主机和卡之间的所有通信都由主机控制。主机通过断言CS信号低来启动每个总线事务。</w:t>
+      </w:r>
+    </w:p>
+    <w:p/>
+    <w:p>
+      <w:pPr>
+        <w:ind w:firstLineChars="200" w:firstLine="480"/>
+      </w:pPr>
+      <w:r>
+        <w:rPr>
+          <w:rFonts w:hint="eastAsia"/>
+        </w:rPr>
+        <w:t>与</w:t>
+      </w:r>
+      <w:r>
+        <w:t>SD模式相反，所选</w:t>
+      </w:r>
+      <w:proofErr w:type="gramStart"/>
+      <w:r>
+        <w:t>卡总是</w:t>
+      </w:r>
+      <w:proofErr w:type="gramEnd"/>
+      <w:r>
+        <w:t>响应命令。</w:t>
+      </w:r>
+      <w:r>
+        <w:rPr>
+          <w:rFonts w:hint="eastAsia"/>
+        </w:rPr>
+        <w:t>当卡在读取操作中遇到数据检索问题时，将响应一个错误响应</w:t>
+      </w:r>
+      <w:r>
+        <w:t>(替换预期的数据块)，而不是像SD模式那样响应一个超时。</w:t>
+      </w:r>
+      <w:r>
+        <w:rPr>
+          <w:rFonts w:hint="eastAsia"/>
+        </w:rPr>
+        <w:t>此外，在写操作期间发送到卡的每个数据块都将使用数据响应令牌进行响应。</w:t>
+      </w:r>
+    </w:p>
+    <w:p/>
+    <w:p>
+      <w:pPr>
+        <w:ind w:firstLineChars="200" w:firstLine="480"/>
+      </w:pPr>
+      <w:r>
+        <w:rPr>
+          <w:rFonts w:hint="eastAsia"/>
+        </w:rPr>
+        <w:t>在标准容量存储卡的情况下，一个数据块可以像一个卡写块一样大，也可以像单个字节一样小。部分块读</w:t>
+      </w:r>
+      <w:r>
+        <w:t>写操作由CSD寄存器中指定的卡选项启用。</w:t>
+      </w:r>
+      <w:r>
+        <w:rPr>
+          <w:rFonts w:hint="eastAsia"/>
+        </w:rPr>
+        <w:t>对于</w:t>
+      </w:r>
+      <w:r>
+        <w:t>SDHC和SDXC卡，块长度固定为512字节。CMD16设置的块长度仅用于CMD42，不用于内存数据传输。因此，部分块读写操作也被禁用。另外，不支持写保护命令(CMD28、CMD29和CMD30)。</w:t>
+      </w:r>
+    </w:p>
+    <w:p/>
+    <w:p>
+      <w:pPr>
+        <w:rPr>
+          <w:rFonts w:hint="eastAsia"/>
+        </w:rPr>
+      </w:pPr>
+    </w:p>
+    <w:p>
+      <w:pPr>
+        <w:pStyle w:val="5"/>
+      </w:pPr>
+      <w:r>
+        <w:rPr>
+          <w:rFonts w:hint="eastAsia"/>
+        </w:rPr>
+        <w:t>3</w:t>
+      </w:r>
+      <w:r>
+        <w:t xml:space="preserve">.2.1  </w:t>
+      </w:r>
+      <w:r>
+        <w:rPr>
+          <w:rFonts w:hint="eastAsia"/>
+        </w:rPr>
+        <w:t>模式选择</w:t>
+      </w:r>
+    </w:p>
+    <w:p>
+      <w:pPr>
+        <w:ind w:firstLineChars="200" w:firstLine="480"/>
+      </w:pPr>
+      <w:r>
+        <w:t>SD卡以SD模式上电。如果在接收复位命令(CMD0)期间CS信号被断言(</w:t>
+      </w:r>
+      <w:r>
+        <w:rPr>
+          <w:rFonts w:hint="eastAsia"/>
+        </w:rPr>
+        <w:t>低电平</w:t>
+      </w:r>
+      <w:r>
+        <w:t>)，将进入SPI模式。如果卡识别到需要SD模式，将不响应命令并保持在SD模式。如果需要SPI模式，卡将切换到SPI并响应SPI模式R1响应。</w:t>
+      </w:r>
+    </w:p>
+    <w:p/>
+    <w:p>
+      <w:pPr>
+        <w:ind w:firstLineChars="300" w:firstLine="720"/>
+      </w:pPr>
+      <w:r>
+        <w:rPr>
+          <w:rFonts w:hint="eastAsia"/>
+        </w:rPr>
+        <w:t>返回</w:t>
+      </w:r>
+      <w:r>
+        <w:t>SD模式的唯一方法是进入电源循环。在SPI模式下，不观察SD模式下的SD</w:t>
+      </w:r>
+      <w:proofErr w:type="gramStart"/>
+      <w:r>
+        <w:t>卡协议</w:t>
+      </w:r>
+      <w:proofErr w:type="gramEnd"/>
+      <w:r>
+        <w:t>状态机。所有在SPI模式下支持的SD</w:t>
+      </w:r>
+      <w:proofErr w:type="gramStart"/>
+      <w:r>
+        <w:t>卡命令</w:t>
+      </w:r>
+      <w:proofErr w:type="gramEnd"/>
+      <w:r>
+        <w:t>总是可用的。</w:t>
+      </w:r>
+    </w:p>
+    <w:p/>
+    <w:p/>
+    <w:p>
+      <w:pPr>
+        <w:ind w:firstLineChars="200" w:firstLine="480"/>
+      </w:pPr>
+      <w:r>
+        <w:t>SEND_IF_COND (CMD8)用于校验SD</w:t>
+      </w:r>
+      <w:r>
+        <w:rPr>
+          <w:rFonts w:hint="eastAsia"/>
+        </w:rPr>
+        <w:t>卡</w:t>
+      </w:r>
+      <w:r>
+        <w:t>接口的工作状态。CMD8的参数格式与SD模式下定义的格式相同。卡通过分析CMD8的参数来检测运行状态的有效性，主机通过分析CMD8的响应来检测运行状态的有效性。供电电压由参数中的VHS字段表示。卡假定VHS中规定的电压为当前供电电压。在任何给定时间，VHS中只有1位被设置为1。检查模式用于主机检查主机与卡之间通信的有效性。</w:t>
+      </w:r>
+    </w:p>
+    <w:p/>
+    <w:p>
+      <w:pPr>
+        <w:ind w:firstLineChars="200" w:firstLine="480"/>
+      </w:pPr>
+      <w:r>
+        <w:rPr>
+          <w:rFonts w:hint="eastAsia"/>
+        </w:rPr>
+        <w:t>如果该卡显示非法命令，则该卡是遗留的卡，不支持</w:t>
+      </w:r>
+      <w:r>
+        <w:t>CMD8。如果卡支持CMD8并且可以在供电电压上操作，则响应将返回在命令参数中设置的供电电压和检查模式。</w:t>
+      </w:r>
+      <w:r>
+        <w:rPr>
+          <w:rFonts w:hint="eastAsia"/>
+        </w:rPr>
+        <w:t>如果响应中的</w:t>
+      </w:r>
+      <w:r>
+        <w:t>VCA设置为0，则卡不能在供电电压下工作。如果校验模式不匹配，CMD8通信无效。</w:t>
+      </w:r>
+    </w:p>
+    <w:p/>
+    <w:p/>
+    <w:p>
+      <w:pPr>
+        <w:ind w:firstLineChars="200" w:firstLine="480"/>
+      </w:pPr>
+      <w:r>
+        <w:t>READ_OCR (CMD58)旨在为SD存储卡主机提供一种机制，以识别与主机所需的VDD范围不匹配的存储卡。如果主机不接受电压范围，则不应进行进一步的初始化顺序。OCR寄存器中的电平应相应地定义。</w:t>
+      </w:r>
+    </w:p>
+    <w:p>
+      <w:pPr>
+        <w:ind w:firstLineChars="200" w:firstLine="480"/>
+      </w:pPr>
+      <w:r>
+        <w:t>SD_SEND_OP_COND (ACMD41)用于启动初始化并检查卡是否已完成初始化。必须在第一个ACMD41之前发布CMD8。CMD8的接收扩展了CMD58和ACMD41的功能</w:t>
+      </w:r>
+      <w:r>
+        <w:rPr>
+          <w:rFonts w:hint="eastAsia"/>
+        </w:rPr>
+        <w:t>；</w:t>
+      </w:r>
+      <w:r>
+        <w:t>ACMD41论证中的HCS和CMD58响应中的CCS。卡忽略了HCS，不接受CMD8。</w:t>
+      </w:r>
+    </w:p>
+    <w:p>
+      <w:pPr>
+        <w:ind w:firstLineChars="200" w:firstLine="480"/>
+      </w:pPr>
+      <w:r>
+        <w:rPr>
+          <w:rFonts w:hint="eastAsia"/>
+        </w:rPr>
+        <w:t>标准容量</w:t>
+      </w:r>
+      <w:r>
+        <w:t>SD存储卡忽略HCS。ACMD41的R1响应中的</w:t>
+      </w:r>
+      <w:r>
+        <w:rPr>
+          <w:rFonts w:hint="eastAsia"/>
+        </w:rPr>
+        <w:t>在空闲</w:t>
+      </w:r>
+      <w:r>
+        <w:rPr>
+          <w:rFonts w:hint="eastAsia"/>
+        </w:rPr>
+        <w:t>状态</w:t>
+      </w:r>
+      <w:r>
+        <w:t>位被卡用来通知主机是否完成了ACMD41的初始化。将此</w:t>
+      </w:r>
+      <w:proofErr w:type="gramStart"/>
+      <w:r>
+        <w:t>位设置</w:t>
+      </w:r>
+      <w:proofErr w:type="gramEnd"/>
+      <w:r>
+        <w:t>为</w:t>
+      </w:r>
+      <w:r>
+        <w:t>1</w:t>
+      </w:r>
+      <w:proofErr w:type="gramStart"/>
+      <w:r>
+        <w:t>表示卡</w:t>
+      </w:r>
+      <w:proofErr w:type="gramEnd"/>
+      <w:r>
+        <w:t>仍在初始化。将该</w:t>
+      </w:r>
+      <w:proofErr w:type="gramStart"/>
+      <w:r>
+        <w:t>位设置</w:t>
+      </w:r>
+      <w:proofErr w:type="gramEnd"/>
+      <w:r>
+        <w:t>为</w:t>
+      </w:r>
+      <w:r>
+        <w:t>0</w:t>
+      </w:r>
+      <w:r>
+        <w:t>表示初始化完成。主机重复发出ACMD41，直到该位被设置为</w:t>
+      </w:r>
+      <w:r>
+        <w:t>0</w:t>
+      </w:r>
+      <w:r>
+        <w:t>。卡只在第一个ACMD41检查OCR中的HCS位。在重复ACMD41的同时，主机不能发出除CMD0以外的其他命令。</w:t>
+      </w:r>
+    </w:p>
+    <w:p>
+      <w:pPr>
+        <w:ind w:firstLineChars="200" w:firstLine="480"/>
+      </w:pPr>
+      <w:r>
+        <w:rPr>
+          <w:rFonts w:hint="eastAsia"/>
+        </w:rPr>
+        <w:t>初始化完成后，主机应从</w:t>
+      </w:r>
+      <w:r>
+        <w:t>CMD58的响应中获取CCS信息。当卡接受CMD8并完成初始化后，CCS才有效。CCS</w:t>
+      </w:r>
+      <w:r>
+        <w:rPr>
+          <w:rFonts w:hint="eastAsia"/>
+        </w:rPr>
+        <w:t>为0</w:t>
+      </w:r>
+      <w:r>
+        <w:t>表示该卡为SDSD卡。CCS</w:t>
+      </w:r>
+      <w:r>
+        <w:rPr>
+          <w:rFonts w:hint="eastAsia"/>
+        </w:rPr>
+        <w:t>为</w:t>
+      </w:r>
+      <w:r>
+        <w:t>1表示该卡为SDHC或SDXC。</w:t>
+      </w:r>
+    </w:p>
+    <w:p/>
+    <w:p/>
+    <w:p>
+      <w:pPr>
+        <w:pStyle w:val="5"/>
+        <w:rPr>
+          <w:rFonts w:hint="eastAsia"/>
+        </w:rPr>
+      </w:pPr>
+      <w:r>
+        <w:rPr>
+          <w:rFonts w:hint="eastAsia"/>
+        </w:rPr>
+        <w:lastRenderedPageBreak/>
+        <w:t>3</w:t>
+      </w:r>
+      <w:r>
+        <w:t xml:space="preserve">.2.2  </w:t>
+      </w:r>
+      <w:r>
+        <w:rPr>
+          <w:rFonts w:hint="eastAsia"/>
+        </w:rPr>
+        <w:t>总线数据传输</w:t>
+      </w:r>
+    </w:p>
+    <w:p>
+      <w:pPr>
+        <w:ind w:firstLineChars="200" w:firstLine="480"/>
+      </w:pPr>
+      <w:r>
+        <w:rPr>
+          <w:rFonts w:hint="eastAsia"/>
+        </w:rPr>
+        <w:t>总线上传输的每个</w:t>
+      </w:r>
+      <w:r>
+        <w:t>SD</w:t>
+      </w:r>
+      <w:proofErr w:type="gramStart"/>
+      <w:r>
+        <w:t>卡命令</w:t>
+      </w:r>
+      <w:proofErr w:type="gramEnd"/>
+      <w:r>
+        <w:t>都受到CRC位的保护。在SPI模式下，SD存储卡提供了CRC</w:t>
+      </w:r>
+      <w:r>
+        <w:rPr>
+          <w:rFonts w:hint="eastAsia"/>
+        </w:rPr>
+        <w:t>打开</w:t>
+      </w:r>
+      <w:r>
+        <w:t>模式，使具有可靠数据链路的系统能够排除实现CRC生成和验证功能所需的硬件或固件。</w:t>
+      </w:r>
+    </w:p>
+    <w:p>
+      <w:pPr>
+        <w:ind w:firstLineChars="200" w:firstLine="480"/>
+      </w:pPr>
+      <w:r>
+        <w:rPr>
+          <w:rFonts w:hint="eastAsia"/>
+        </w:rPr>
+        <w:t>在</w:t>
+      </w:r>
+      <w:r>
+        <w:t>CRC</w:t>
+      </w:r>
+      <w:r>
+        <w:rPr>
+          <w:rFonts w:hint="eastAsia"/>
+        </w:rPr>
+        <w:t>关闭</w:t>
+      </w:r>
+      <w:r>
+        <w:t>模式下，命令的CRC位被定义为不关心发送端，而被接收端忽略。</w:t>
+      </w:r>
+      <w:r>
+        <w:rPr>
+          <w:rFonts w:hint="eastAsia"/>
+        </w:rPr>
+        <w:t>缺省情况下，</w:t>
+      </w:r>
+      <w:r>
+        <w:t>SPI接口初始化为CRC</w:t>
+      </w:r>
+      <w:r>
+        <w:rPr>
+          <w:rFonts w:hint="eastAsia"/>
+        </w:rPr>
+        <w:t>关闭</w:t>
+      </w:r>
+      <w:r>
+        <w:t>模式。然而，用于将卡切换到SPI模式的</w:t>
+      </w:r>
+      <w:r>
+        <w:rPr>
+          <w:rFonts w:hint="eastAsia"/>
+        </w:rPr>
+        <w:t>复位</w:t>
+      </w:r>
+      <w:r>
+        <w:t>命令(CMD0)在SD模式下被卡接收，因此应该有一个有效的CRC字段。</w:t>
+      </w:r>
+    </w:p>
+    <w:p/>
+    <w:p>
+      <w:pPr>
+        <w:ind w:firstLineChars="200" w:firstLine="480"/>
+      </w:pPr>
+      <w:r>
+        <w:rPr>
+          <w:rFonts w:hint="eastAsia"/>
+        </w:rPr>
+        <w:t>由于</w:t>
+      </w:r>
+      <w:r>
+        <w:t>CMD0没有参数，所以所有字段(包括CRC字段)的内容都是常量，不需要在运行时计算。卡进入SPI模式后，将根据CMD59设置对包括CMD0在内的所有命令进行CRC检查。</w:t>
+      </w:r>
+    </w:p>
+    <w:p/>
+    <w:p>
+      <w:pPr>
+        <w:ind w:firstLineChars="200" w:firstLine="480"/>
+      </w:pPr>
+      <w:r>
+        <w:rPr>
+          <w:rFonts w:hint="eastAsia"/>
+        </w:rPr>
+        <w:t>主机可以使用</w:t>
+      </w:r>
+      <w:r>
+        <w:t>CRC_ON_OFF命令(CMD59)打开和关闭CRC选项。主机应在发出ACMD41之前启用CRC验证。</w:t>
+      </w:r>
+      <w:r>
+        <w:rPr>
+          <w:rFonts w:hint="eastAsia"/>
+        </w:rPr>
+        <w:t>始终启用</w:t>
+      </w:r>
+      <w:r>
+        <w:t>CMD8 CRC校验。主机应在CMD8参数中设置正确的CRC。</w:t>
+      </w:r>
+      <w:r>
+        <w:rPr>
+          <w:rFonts w:hint="eastAsia"/>
+        </w:rPr>
+        <w:t>如果检测到</w:t>
+      </w:r>
+      <w:r>
+        <w:t>CRC错误，无论命令索引如何，卡都会在R1响应中返回CRC错误。</w:t>
+      </w:r>
+    </w:p>
+    <w:p/>
+    <w:p/>
+    <w:p>
+      <w:pPr>
+        <w:pStyle w:val="5"/>
+      </w:pPr>
+      <w:r>
+        <w:rPr>
+          <w:rFonts w:hint="eastAsia"/>
+        </w:rPr>
+        <w:t>3</w:t>
+      </w:r>
+      <w:r>
+        <w:t xml:space="preserve">.2.3  </w:t>
+      </w:r>
+      <w:r>
+        <w:rPr>
+          <w:rFonts w:hint="eastAsia"/>
+        </w:rPr>
+        <w:t>读取数据</w:t>
+      </w:r>
+    </w:p>
+    <w:p>
+      <w:pPr>
+        <w:ind w:firstLineChars="200" w:firstLine="480"/>
+      </w:pPr>
+      <w:r>
+        <w:t>SPI模式支持</w:t>
+      </w:r>
+      <w:proofErr w:type="gramStart"/>
+      <w:r>
+        <w:t>单块读操作</w:t>
+      </w:r>
+      <w:proofErr w:type="gramEnd"/>
+      <w:r>
+        <w:t>和多块读操作(CMD17或CMD18)。在接收到有效的读取命令后，卡将使用响应令牌和数据令牌进行响应。在标准容量卡的情况下，数据令牌的大小由SET_BLOCKLEN (CMD16)设置的块长度决定。对于SDHC和SDXC卡，无论CMD16设置的块长度如何，块长度都固定为512字节。</w:t>
+      </w:r>
+    </w:p>
+    <w:p/>
+    <w:p>
+      <w:pPr>
+        <w:ind w:firstLineChars="200" w:firstLine="480"/>
+      </w:pPr>
+      <w:r>
+        <w:rPr>
+          <w:rFonts w:hint="eastAsia"/>
+        </w:rPr>
+        <w:t>最大块长度为</w:t>
+      </w:r>
+      <w:r>
+        <w:t>512字节，与CSD中定义的READ_BL_LEN无关。如果在标准容量卡中</w:t>
+      </w:r>
+      <w:proofErr w:type="gramStart"/>
+      <w:r>
+        <w:t>启用部</w:t>
+      </w:r>
+      <w:proofErr w:type="gramEnd"/>
+      <w:r>
+        <w:t>分块访问(即CSD参数READ_BL_PARTIAL等于1)，块长度可以是1到512字节之间的任何数字。起始地址可以是卡有效地址范围内的任意字节地址。但是，每个块应包含在单个物理卡扇区中。</w:t>
+      </w:r>
+      <w:r>
+        <w:rPr>
+          <w:rFonts w:hint="eastAsia"/>
+        </w:rPr>
+        <w:t>如果禁用部分块访问，则只支持</w:t>
+      </w:r>
+      <w:r>
+        <w:t>512字节的数据长度。SDHC和SDXC卡只支持512字节的块长度。起始地址应与块边界对齐。</w:t>
+      </w:r>
+    </w:p>
+    <w:p/>
+    <w:p>
+      <w:pPr>
+        <w:ind w:firstLineChars="200" w:firstLine="480"/>
+      </w:pPr>
+      <w:r>
+        <w:rPr>
+          <w:rFonts w:hint="eastAsia"/>
+        </w:rPr>
+        <w:t>在数据检索错误的情况下，卡将</w:t>
+      </w:r>
+      <w:proofErr w:type="gramStart"/>
+      <w:r>
+        <w:rPr>
+          <w:rFonts w:hint="eastAsia"/>
+        </w:rPr>
+        <w:t>不</w:t>
+      </w:r>
+      <w:proofErr w:type="gramEnd"/>
+      <w:r>
+        <w:rPr>
+          <w:rFonts w:hint="eastAsia"/>
+        </w:rPr>
+        <w:t>传输任何数据。相反，一个特殊的数据错误令牌将被发送到主机。</w:t>
+      </w:r>
+    </w:p>
+    <w:p/>
+    <w:p/>
+    <w:p>
+      <w:pPr>
+        <w:ind w:firstLineChars="200" w:firstLine="480"/>
+      </w:pPr>
+      <w:r>
+        <w:rPr>
+          <w:rFonts w:hint="eastAsia"/>
+        </w:rPr>
+        <w:t>在多块读取操作的情况下，每个传输的块都有其</w:t>
+      </w:r>
+      <w:r>
+        <w:t>16位CRC后缀。</w:t>
+      </w:r>
+      <w:r>
+        <w:rPr>
+          <w:rFonts w:hint="eastAsia"/>
+        </w:rPr>
+        <w:t>停止传输命令</w:t>
+      </w:r>
+      <w:r>
+        <w:t>(CMD12)实际上将停止数据传输操作(与SD存储卡操作模式相同)。</w:t>
+      </w:r>
+    </w:p>
+    <w:p/>
+    <w:p/>
+    <w:p/>
+    <w:p>
+      <w:pPr>
+        <w:pStyle w:val="5"/>
+      </w:pPr>
+      <w:r>
+        <w:rPr>
+          <w:rFonts w:hint="eastAsia"/>
+        </w:rPr>
+        <w:t>3</w:t>
+      </w:r>
+      <w:r>
+        <w:t xml:space="preserve">.2.4  </w:t>
+      </w:r>
+      <w:r>
+        <w:rPr>
+          <w:rFonts w:hint="eastAsia"/>
+        </w:rPr>
+        <w:t>写入数据</w:t>
+      </w:r>
+    </w:p>
+    <w:p>
+      <w:pPr>
+        <w:ind w:firstLineChars="200" w:firstLine="480"/>
+      </w:pPr>
+      <w:r>
+        <w:t>SPI模式支持单块和多块写命令。在接收到有效的写命令(SD存储</w:t>
+      </w:r>
+      <w:proofErr w:type="gramStart"/>
+      <w:r>
+        <w:t>卡协议</w:t>
+      </w:r>
+      <w:proofErr w:type="gramEnd"/>
+      <w:r>
+        <w:t>中的CMD24或CMD25)后，卡将使用响应令牌进行响应，并等待主机发送数据块。CRC后缀，块长度和起始地址限制(CSD参数WRITE_BL_PARTIAL控制部分块写选项和WRITE_BL_LEN除外)与读操作相同。</w:t>
+      </w:r>
+    </w:p>
+    <w:p/>
+    <w:p/>
+    <w:p>
+      <w:pPr>
+        <w:ind w:firstLineChars="200" w:firstLine="480"/>
+      </w:pPr>
+      <w:r>
+        <w:rPr>
+          <w:rFonts w:hint="eastAsia"/>
+        </w:rPr>
+        <w:t>每个数据块都有一个开始块标记的前缀</w:t>
+      </w:r>
+      <w:r>
+        <w:t>(一个字节)。</w:t>
+      </w:r>
+      <w:r>
+        <w:rPr>
+          <w:rFonts w:hint="eastAsia"/>
+        </w:rPr>
+        <w:t>在接收到数据块后，卡将使用数据响应令牌进行响应。如果接收到的数据块没有错误，将对其进行编程。只要卡在忙着编程，一个连续的忙令牌流将被发送到主机</w:t>
+      </w:r>
+      <w:r>
+        <w:t>(有效地保持</w:t>
+      </w:r>
+      <w:proofErr w:type="gramStart"/>
+      <w:r>
+        <w:t>低数据</w:t>
+      </w:r>
+      <w:proofErr w:type="gramEnd"/>
+      <w:r>
+        <w:t>输出线)。</w:t>
+      </w:r>
+    </w:p>
+    <w:p/>
+    <w:p/>
+    <w:p>
+      <w:pPr>
+        <w:ind w:firstLineChars="200" w:firstLine="480"/>
+      </w:pPr>
+      <w:r>
+        <w:rPr>
+          <w:rFonts w:hint="eastAsia"/>
+        </w:rPr>
+        <w:t>一旦编程操作完成，主机应该使用</w:t>
+      </w:r>
+      <w:r>
+        <w:t>SEND_STATUS命令(CMD13)检查编程的结果。一些错误(例如地址超出范围，写保护违反等)仅在编程期间检测到。在数据块上执行并通过数据响应令牌与主机通信的唯一验证检查是CRC和一般</w:t>
+      </w:r>
+      <w:proofErr w:type="gramStart"/>
+      <w:r>
+        <w:t>写错误</w:t>
+      </w:r>
+      <w:proofErr w:type="gramEnd"/>
+      <w:r>
+        <w:t>指示。</w:t>
+      </w:r>
+    </w:p>
+    <w:p/>
+    <w:p>
+      <w:pPr>
+        <w:rPr>
+          <w:rFonts w:hint="eastAsia"/>
+        </w:rPr>
+      </w:pPr>
+    </w:p>
+    <w:p>
+      <w:pPr>
+        <w:ind w:firstLineChars="200" w:firstLine="480"/>
+      </w:pPr>
+      <w:r>
+        <w:rPr>
+          <w:rFonts w:hint="eastAsia"/>
+        </w:rPr>
+        <w:t>在多块写操作中，停止传输将通过在下一个块的开始处发送停止传输令牌而不是开始块令牌来完成。如果出现</w:t>
+      </w:r>
+      <w:proofErr w:type="gramStart"/>
+      <w:r>
+        <w:rPr>
+          <w:rFonts w:hint="eastAsia"/>
+        </w:rPr>
+        <w:t>写错误</w:t>
+      </w:r>
+      <w:proofErr w:type="gramEnd"/>
+      <w:r>
+        <w:rPr>
+          <w:rFonts w:hint="eastAsia"/>
+        </w:rPr>
+        <w:t>指示</w:t>
+      </w:r>
+      <w:r>
+        <w:t>(在数据响应上)，主机将使用SEND_NUM_WR_BLOCKS (ACMD22)来获取写</w:t>
+      </w:r>
+      <w:proofErr w:type="gramStart"/>
+      <w:r>
+        <w:t>好的写</w:t>
+      </w:r>
+      <w:proofErr w:type="gramEnd"/>
+      <w:r>
+        <w:t>块的数量。</w:t>
+      </w:r>
+    </w:p>
+    <w:p/>
+    <w:p/>
+    <w:p>
+      <w:pPr>
+        <w:ind w:firstLineChars="200" w:firstLine="480"/>
+      </w:pPr>
+      <w:r>
+        <w:rPr>
+          <w:rFonts w:hint="eastAsia"/>
+        </w:rPr>
+        <w:t>当卡忙时，重置</w:t>
+      </w:r>
+      <w:r>
+        <w:t>CS信号不会终止编程过程。卡将释放数据输出线并继续编程。如果在编程完成之前重新选择卡，</w:t>
+      </w:r>
+      <w:proofErr w:type="gramStart"/>
+      <w:r>
+        <w:t>则</w:t>
+      </w:r>
+      <w:r>
+        <w:rPr>
+          <w:rFonts w:hint="eastAsia"/>
+        </w:rPr>
+        <w:t>数据</w:t>
+      </w:r>
+      <w:proofErr w:type="gramEnd"/>
+      <w:r>
+        <w:rPr>
+          <w:rFonts w:hint="eastAsia"/>
+        </w:rPr>
+        <w:t>线</w:t>
+      </w:r>
+      <w:r>
+        <w:t>线将被强制</w:t>
+      </w:r>
+      <w:proofErr w:type="gramStart"/>
+      <w:r>
+        <w:t>返回低</w:t>
+      </w:r>
+      <w:proofErr w:type="gramEnd"/>
+      <w:r>
+        <w:t>电平，并且所有命令将被拒绝。</w:t>
+      </w:r>
+    </w:p>
+    <w:p>
+      <w:pPr>
+        <w:ind w:firstLineChars="200" w:firstLine="480"/>
+      </w:pPr>
+      <w:proofErr w:type="gramStart"/>
+      <w:r>
+        <w:rPr>
+          <w:rFonts w:hint="eastAsia"/>
+        </w:rPr>
+        <w:t>重置卡</w:t>
+      </w:r>
+      <w:proofErr w:type="gramEnd"/>
+      <w:r>
+        <w:t>(使用CMD0作为SD存储卡)将终止任何挂起的或正在进行的编程操作。这可能会破坏卡上的数据格式。</w:t>
+      </w:r>
+    </w:p>
+    <w:p/>
+    <w:p>
+      <w:pPr>
+        <w:rPr>
+          <w:rFonts w:hint="eastAsia"/>
+        </w:rPr>
+      </w:pPr>
+    </w:p>
+    <w:p>
+      <w:pPr>
+        <w:ind w:firstLineChars="200" w:firstLine="480"/>
+      </w:pPr>
+      <w:r>
+        <w:t>SPI模式下的擦除和写保护管理过程与SD模式下的完全相同。当卡擦除或更改预定义扇区列表的写保护位时，将处于</w:t>
+      </w:r>
+      <w:proofErr w:type="gramStart"/>
+      <w:r>
+        <w:t>忙状态</w:t>
+      </w:r>
+      <w:proofErr w:type="gramEnd"/>
+      <w:r>
+        <w:t>并使</w:t>
+      </w:r>
+      <w:r>
+        <w:rPr>
+          <w:rFonts w:hint="eastAsia"/>
+        </w:rPr>
+        <w:t>数据</w:t>
+      </w:r>
+      <w:r>
+        <w:t>线保持低电平。</w:t>
+      </w:r>
+    </w:p>
+    <w:p/>
+    <w:p/>
+    <w:p>
+      <w:pPr>
+        <w:ind w:firstLineChars="200" w:firstLine="480"/>
+      </w:pPr>
+      <w:r>
+        <w:rPr>
+          <w:rFonts w:hint="eastAsia"/>
+        </w:rPr>
+        <w:t>与</w:t>
+      </w:r>
+      <w:r>
+        <w:t>SD存储</w:t>
+      </w:r>
+      <w:proofErr w:type="gramStart"/>
+      <w:r>
+        <w:t>卡协议</w:t>
+      </w:r>
+      <w:proofErr w:type="gramEnd"/>
+      <w:r>
+        <w:t>(其中寄存器内容作为命令响应发送)不同，在SPI模式中读取CSD和CID寄存器的内容是一个简单</w:t>
+      </w:r>
+      <w:proofErr w:type="gramStart"/>
+      <w:r>
+        <w:t>的读块事务</w:t>
+      </w:r>
+      <w:proofErr w:type="gramEnd"/>
+      <w:r>
+        <w:t>。该卡将响应一个标准的响应令牌，后跟一个16字节的数据块，以16位CRC为后缀。CSD命令的数据超时不能设置为卡的TAAC，因为该值存储在卡的CSD中。因此，CSD寄存器的读延迟使用标准响应</w:t>
+      </w:r>
+      <w:proofErr w:type="gramStart"/>
+      <w:r>
+        <w:t>超时值</w:t>
+      </w:r>
+      <w:proofErr w:type="gramEnd"/>
+      <w:r>
+        <w:t>(NCR)</w:t>
+      </w:r>
+      <w:r>
+        <w:rPr>
+          <w:rFonts w:hint="eastAsia"/>
+        </w:rPr>
+        <w:t>。</w:t>
+      </w:r>
+    </w:p>
+    <w:p/>
+    <w:p/>
+    <w:p>
+      <w:pPr>
+        <w:ind w:firstLineChars="200" w:firstLine="480"/>
+      </w:pPr>
+      <w:r>
+        <w:t>SD存储卡需要一个已定义的复位顺序。上电复位或执行复位命令(SD存储卡为CMD0)后，卡进入空闲状态。在这种状态下，唯一有效的主机命令是CMD8 (SEND_IF_COND)， ACMD41 (SD_SEND_OP_COND)， CMD58 (READ_OCR)和CMD59 (CRC_ON_OFF)。</w:t>
+      </w:r>
+    </w:p>
+    <w:p>
+      <w:pPr>
+        <w:rPr>
+          <w:rFonts w:hint="eastAsia"/>
+        </w:rPr>
+      </w:pPr>
+    </w:p>
     <w:p/>
     <w:p/>
     <w:p/>
@@ -4454,14 +6346,14 @@
   <w:abstractNum w:abstractNumId="3" w15:restartNumberingAfterBreak="0">
     <w:nsid w:val="05745A4D"/>
     <w:multiLevelType w:val="hybridMultilevel"/>
-    <w:tmpl w:val="1E805D9A"/>
+    <w:tmpl w:val="4314CFC4"/>
     <w:lvl w:ilvl="0" w:tplc="04090001">
       <w:start w:val="1"/>
       <w:numFmt w:val="bullet"/>
       <w:lvlText w:val=""/>
       <w:lvlJc w:val="left"/>
       <w:pPr>
-        <w:ind w:left="980" w:hanging="440"/>
+        <w:ind w:left="800" w:hanging="440"/>
       </w:pPr>
       <w:rPr>
         <w:rFonts w:ascii="Wingdings" w:hAnsi="Wingdings" w:hint="default"/>
@@ -6034,6 +7926,232 @@
     </w:lvl>
   </w:abstractNum>
   <w:abstractNum w:abstractNumId="17" w15:restartNumberingAfterBreak="0">
+    <w:nsid w:val="21BE2DE5"/>
+    <w:multiLevelType w:val="hybridMultilevel"/>
+    <w:tmpl w:val="C24A10F0"/>
+    <w:lvl w:ilvl="0" w:tplc="04090001">
+      <w:start w:val="1"/>
+      <w:numFmt w:val="bullet"/>
+      <w:lvlText w:val=""/>
+      <w:lvlJc w:val="left"/>
+      <w:pPr>
+        <w:ind w:left="440" w:hanging="440"/>
+      </w:pPr>
+      <w:rPr>
+        <w:rFonts w:ascii="Wingdings" w:hAnsi="Wingdings" w:hint="default"/>
+      </w:rPr>
+    </w:lvl>
+    <w:lvl w:ilvl="1" w:tplc="04090003" w:tentative="1">
+      <w:start w:val="1"/>
+      <w:numFmt w:val="bullet"/>
+      <w:lvlText w:val=""/>
+      <w:lvlJc w:val="left"/>
+      <w:pPr>
+        <w:ind w:left="880" w:hanging="440"/>
+      </w:pPr>
+      <w:rPr>
+        <w:rFonts w:ascii="Wingdings" w:hAnsi="Wingdings" w:hint="default"/>
+      </w:rPr>
+    </w:lvl>
+    <w:lvl w:ilvl="2" w:tplc="04090005" w:tentative="1">
+      <w:start w:val="1"/>
+      <w:numFmt w:val="bullet"/>
+      <w:lvlText w:val=""/>
+      <w:lvlJc w:val="left"/>
+      <w:pPr>
+        <w:ind w:left="1320" w:hanging="440"/>
+      </w:pPr>
+      <w:rPr>
+        <w:rFonts w:ascii="Wingdings" w:hAnsi="Wingdings" w:hint="default"/>
+      </w:rPr>
+    </w:lvl>
+    <w:lvl w:ilvl="3" w:tplc="04090001" w:tentative="1">
+      <w:start w:val="1"/>
+      <w:numFmt w:val="bullet"/>
+      <w:lvlText w:val=""/>
+      <w:lvlJc w:val="left"/>
+      <w:pPr>
+        <w:ind w:left="1760" w:hanging="440"/>
+      </w:pPr>
+      <w:rPr>
+        <w:rFonts w:ascii="Wingdings" w:hAnsi="Wingdings" w:hint="default"/>
+      </w:rPr>
+    </w:lvl>
+    <w:lvl w:ilvl="4" w:tplc="04090003" w:tentative="1">
+      <w:start w:val="1"/>
+      <w:numFmt w:val="bullet"/>
+      <w:lvlText w:val=""/>
+      <w:lvlJc w:val="left"/>
+      <w:pPr>
+        <w:ind w:left="2200" w:hanging="440"/>
+      </w:pPr>
+      <w:rPr>
+        <w:rFonts w:ascii="Wingdings" w:hAnsi="Wingdings" w:hint="default"/>
+      </w:rPr>
+    </w:lvl>
+    <w:lvl w:ilvl="5" w:tplc="04090005" w:tentative="1">
+      <w:start w:val="1"/>
+      <w:numFmt w:val="bullet"/>
+      <w:lvlText w:val=""/>
+      <w:lvlJc w:val="left"/>
+      <w:pPr>
+        <w:ind w:left="2640" w:hanging="440"/>
+      </w:pPr>
+      <w:rPr>
+        <w:rFonts w:ascii="Wingdings" w:hAnsi="Wingdings" w:hint="default"/>
+      </w:rPr>
+    </w:lvl>
+    <w:lvl w:ilvl="6" w:tplc="04090001" w:tentative="1">
+      <w:start w:val="1"/>
+      <w:numFmt w:val="bullet"/>
+      <w:lvlText w:val=""/>
+      <w:lvlJc w:val="left"/>
+      <w:pPr>
+        <w:ind w:left="3080" w:hanging="440"/>
+      </w:pPr>
+      <w:rPr>
+        <w:rFonts w:ascii="Wingdings" w:hAnsi="Wingdings" w:hint="default"/>
+      </w:rPr>
+    </w:lvl>
+    <w:lvl w:ilvl="7" w:tplc="04090003" w:tentative="1">
+      <w:start w:val="1"/>
+      <w:numFmt w:val="bullet"/>
+      <w:lvlText w:val=""/>
+      <w:lvlJc w:val="left"/>
+      <w:pPr>
+        <w:ind w:left="3520" w:hanging="440"/>
+      </w:pPr>
+      <w:rPr>
+        <w:rFonts w:ascii="Wingdings" w:hAnsi="Wingdings" w:hint="default"/>
+      </w:rPr>
+    </w:lvl>
+    <w:lvl w:ilvl="8" w:tplc="04090005" w:tentative="1">
+      <w:start w:val="1"/>
+      <w:numFmt w:val="bullet"/>
+      <w:lvlText w:val=""/>
+      <w:lvlJc w:val="left"/>
+      <w:pPr>
+        <w:ind w:left="3960" w:hanging="440"/>
+      </w:pPr>
+      <w:rPr>
+        <w:rFonts w:ascii="Wingdings" w:hAnsi="Wingdings" w:hint="default"/>
+      </w:rPr>
+    </w:lvl>
+  </w:abstractNum>
+  <w:abstractNum w:abstractNumId="18" w15:restartNumberingAfterBreak="0">
+    <w:nsid w:val="22556188"/>
+    <w:multiLevelType w:val="hybridMultilevel"/>
+    <w:tmpl w:val="D2745424"/>
+    <w:lvl w:ilvl="0" w:tplc="04090001">
+      <w:start w:val="1"/>
+      <w:numFmt w:val="bullet"/>
+      <w:lvlText w:val=""/>
+      <w:lvlJc w:val="left"/>
+      <w:pPr>
+        <w:ind w:left="800" w:hanging="440"/>
+      </w:pPr>
+      <w:rPr>
+        <w:rFonts w:ascii="Wingdings" w:hAnsi="Wingdings" w:hint="default"/>
+      </w:rPr>
+    </w:lvl>
+    <w:lvl w:ilvl="1" w:tplc="04090003" w:tentative="1">
+      <w:start w:val="1"/>
+      <w:numFmt w:val="bullet"/>
+      <w:lvlText w:val=""/>
+      <w:lvlJc w:val="left"/>
+      <w:pPr>
+        <w:ind w:left="1240" w:hanging="440"/>
+      </w:pPr>
+      <w:rPr>
+        <w:rFonts w:ascii="Wingdings" w:hAnsi="Wingdings" w:hint="default"/>
+      </w:rPr>
+    </w:lvl>
+    <w:lvl w:ilvl="2" w:tplc="04090005" w:tentative="1">
+      <w:start w:val="1"/>
+      <w:numFmt w:val="bullet"/>
+      <w:lvlText w:val=""/>
+      <w:lvlJc w:val="left"/>
+      <w:pPr>
+        <w:ind w:left="1680" w:hanging="440"/>
+      </w:pPr>
+      <w:rPr>
+        <w:rFonts w:ascii="Wingdings" w:hAnsi="Wingdings" w:hint="default"/>
+      </w:rPr>
+    </w:lvl>
+    <w:lvl w:ilvl="3" w:tplc="04090001" w:tentative="1">
+      <w:start w:val="1"/>
+      <w:numFmt w:val="bullet"/>
+      <w:lvlText w:val=""/>
+      <w:lvlJc w:val="left"/>
+      <w:pPr>
+        <w:ind w:left="2120" w:hanging="440"/>
+      </w:pPr>
+      <w:rPr>
+        <w:rFonts w:ascii="Wingdings" w:hAnsi="Wingdings" w:hint="default"/>
+      </w:rPr>
+    </w:lvl>
+    <w:lvl w:ilvl="4" w:tplc="04090003" w:tentative="1">
+      <w:start w:val="1"/>
+      <w:numFmt w:val="bullet"/>
+      <w:lvlText w:val=""/>
+      <w:lvlJc w:val="left"/>
+      <w:pPr>
+        <w:ind w:left="2560" w:hanging="440"/>
+      </w:pPr>
+      <w:rPr>
+        <w:rFonts w:ascii="Wingdings" w:hAnsi="Wingdings" w:hint="default"/>
+      </w:rPr>
+    </w:lvl>
+    <w:lvl w:ilvl="5" w:tplc="04090005" w:tentative="1">
+      <w:start w:val="1"/>
+      <w:numFmt w:val="bullet"/>
+      <w:lvlText w:val=""/>
+      <w:lvlJc w:val="left"/>
+      <w:pPr>
+        <w:ind w:left="3000" w:hanging="440"/>
+      </w:pPr>
+      <w:rPr>
+        <w:rFonts w:ascii="Wingdings" w:hAnsi="Wingdings" w:hint="default"/>
+      </w:rPr>
+    </w:lvl>
+    <w:lvl w:ilvl="6" w:tplc="04090001" w:tentative="1">
+      <w:start w:val="1"/>
+      <w:numFmt w:val="bullet"/>
+      <w:lvlText w:val=""/>
+      <w:lvlJc w:val="left"/>
+      <w:pPr>
+        <w:ind w:left="3440" w:hanging="440"/>
+      </w:pPr>
+      <w:rPr>
+        <w:rFonts w:ascii="Wingdings" w:hAnsi="Wingdings" w:hint="default"/>
+      </w:rPr>
+    </w:lvl>
+    <w:lvl w:ilvl="7" w:tplc="04090003" w:tentative="1">
+      <w:start w:val="1"/>
+      <w:numFmt w:val="bullet"/>
+      <w:lvlText w:val=""/>
+      <w:lvlJc w:val="left"/>
+      <w:pPr>
+        <w:ind w:left="3880" w:hanging="440"/>
+      </w:pPr>
+      <w:rPr>
+        <w:rFonts w:ascii="Wingdings" w:hAnsi="Wingdings" w:hint="default"/>
+      </w:rPr>
+    </w:lvl>
+    <w:lvl w:ilvl="8" w:tplc="04090005" w:tentative="1">
+      <w:start w:val="1"/>
+      <w:numFmt w:val="bullet"/>
+      <w:lvlText w:val=""/>
+      <w:lvlJc w:val="left"/>
+      <w:pPr>
+        <w:ind w:left="4320" w:hanging="440"/>
+      </w:pPr>
+      <w:rPr>
+        <w:rFonts w:ascii="Wingdings" w:hAnsi="Wingdings" w:hint="default"/>
+      </w:rPr>
+    </w:lvl>
+  </w:abstractNum>
+  <w:abstractNum w:abstractNumId="19" w15:restartNumberingAfterBreak="0">
     <w:nsid w:val="263741BF"/>
     <w:multiLevelType w:val="hybridMultilevel"/>
     <w:tmpl w:val="EE827214"/>
@@ -6146,7 +8264,7 @@
       </w:rPr>
     </w:lvl>
   </w:abstractNum>
-  <w:abstractNum w:abstractNumId="18" w15:restartNumberingAfterBreak="0">
+  <w:abstractNum w:abstractNumId="20" w15:restartNumberingAfterBreak="0">
     <w:nsid w:val="2747191E"/>
     <w:multiLevelType w:val="hybridMultilevel"/>
     <w:tmpl w:val="7512C752"/>
@@ -6259,7 +8377,7 @@
       </w:rPr>
     </w:lvl>
   </w:abstractNum>
-  <w:abstractNum w:abstractNumId="19" w15:restartNumberingAfterBreak="0">
+  <w:abstractNum w:abstractNumId="21" w15:restartNumberingAfterBreak="0">
     <w:nsid w:val="277B42B5"/>
     <w:multiLevelType w:val="hybridMultilevel"/>
     <w:tmpl w:val="B65C9A42"/>
@@ -6372,7 +8490,7 @@
       </w:rPr>
     </w:lvl>
   </w:abstractNum>
-  <w:abstractNum w:abstractNumId="20" w15:restartNumberingAfterBreak="0">
+  <w:abstractNum w:abstractNumId="22" w15:restartNumberingAfterBreak="0">
     <w:nsid w:val="29531860"/>
     <w:multiLevelType w:val="hybridMultilevel"/>
     <w:tmpl w:val="B350B664"/>
@@ -6485,7 +8603,7 @@
       </w:rPr>
     </w:lvl>
   </w:abstractNum>
-  <w:abstractNum w:abstractNumId="21" w15:restartNumberingAfterBreak="0">
+  <w:abstractNum w:abstractNumId="23" w15:restartNumberingAfterBreak="0">
     <w:nsid w:val="33155A76"/>
     <w:multiLevelType w:val="hybridMultilevel"/>
     <w:tmpl w:val="36387B7E"/>
@@ -6598,7 +8716,7 @@
       </w:rPr>
     </w:lvl>
   </w:abstractNum>
-  <w:abstractNum w:abstractNumId="22" w15:restartNumberingAfterBreak="0">
+  <w:abstractNum w:abstractNumId="24" w15:restartNumberingAfterBreak="0">
     <w:nsid w:val="334D46DE"/>
     <w:multiLevelType w:val="hybridMultilevel"/>
     <w:tmpl w:val="FEC21B92"/>
@@ -6711,7 +8829,7 @@
       </w:rPr>
     </w:lvl>
   </w:abstractNum>
-  <w:abstractNum w:abstractNumId="23" w15:restartNumberingAfterBreak="0">
+  <w:abstractNum w:abstractNumId="25" w15:restartNumberingAfterBreak="0">
     <w:nsid w:val="36952245"/>
     <w:multiLevelType w:val="hybridMultilevel"/>
     <w:tmpl w:val="E8E65E52"/>
@@ -6824,7 +8942,7 @@
       </w:rPr>
     </w:lvl>
   </w:abstractNum>
-  <w:abstractNum w:abstractNumId="24" w15:restartNumberingAfterBreak="0">
+  <w:abstractNum w:abstractNumId="26" w15:restartNumberingAfterBreak="0">
     <w:nsid w:val="36E94198"/>
     <w:multiLevelType w:val="hybridMultilevel"/>
     <w:tmpl w:val="2E724F88"/>
@@ -6937,7 +9055,7 @@
       </w:rPr>
     </w:lvl>
   </w:abstractNum>
-  <w:abstractNum w:abstractNumId="25" w15:restartNumberingAfterBreak="0">
+  <w:abstractNum w:abstractNumId="27" w15:restartNumberingAfterBreak="0">
     <w:nsid w:val="37E9196E"/>
     <w:multiLevelType w:val="hybridMultilevel"/>
     <w:tmpl w:val="7462677C"/>
@@ -7050,7 +9168,7 @@
       </w:rPr>
     </w:lvl>
   </w:abstractNum>
-  <w:abstractNum w:abstractNumId="26" w15:restartNumberingAfterBreak="0">
+  <w:abstractNum w:abstractNumId="28" w15:restartNumberingAfterBreak="0">
     <w:nsid w:val="39BA4E86"/>
     <w:multiLevelType w:val="hybridMultilevel"/>
     <w:tmpl w:val="594C32D4"/>
@@ -7163,7 +9281,7 @@
       </w:rPr>
     </w:lvl>
   </w:abstractNum>
-  <w:abstractNum w:abstractNumId="27" w15:restartNumberingAfterBreak="0">
+  <w:abstractNum w:abstractNumId="29" w15:restartNumberingAfterBreak="0">
     <w:nsid w:val="39F23A9F"/>
     <w:multiLevelType w:val="hybridMultilevel"/>
     <w:tmpl w:val="3AE01CA0"/>
@@ -7276,7 +9394,7 @@
       </w:rPr>
     </w:lvl>
   </w:abstractNum>
-  <w:abstractNum w:abstractNumId="28" w15:restartNumberingAfterBreak="0">
+  <w:abstractNum w:abstractNumId="30" w15:restartNumberingAfterBreak="0">
     <w:nsid w:val="3BD775F5"/>
     <w:multiLevelType w:val="hybridMultilevel"/>
     <w:tmpl w:val="141CD97C"/>
@@ -7389,7 +9507,7 @@
       </w:rPr>
     </w:lvl>
   </w:abstractNum>
-  <w:abstractNum w:abstractNumId="29" w15:restartNumberingAfterBreak="0">
+  <w:abstractNum w:abstractNumId="31" w15:restartNumberingAfterBreak="0">
     <w:nsid w:val="3FE85985"/>
     <w:multiLevelType w:val="hybridMultilevel"/>
     <w:tmpl w:val="2716DA22"/>
@@ -7502,7 +9620,7 @@
       </w:rPr>
     </w:lvl>
   </w:abstractNum>
-  <w:abstractNum w:abstractNumId="30" w15:restartNumberingAfterBreak="0">
+  <w:abstractNum w:abstractNumId="32" w15:restartNumberingAfterBreak="0">
     <w:nsid w:val="42F5770D"/>
     <w:multiLevelType w:val="hybridMultilevel"/>
     <w:tmpl w:val="05FA8E48"/>
@@ -7615,7 +9733,7 @@
       </w:rPr>
     </w:lvl>
   </w:abstractNum>
-  <w:abstractNum w:abstractNumId="31" w15:restartNumberingAfterBreak="0">
+  <w:abstractNum w:abstractNumId="33" w15:restartNumberingAfterBreak="0">
     <w:nsid w:val="44F402F3"/>
     <w:multiLevelType w:val="hybridMultilevel"/>
     <w:tmpl w:val="A6BCEA20"/>
@@ -7728,7 +9846,7 @@
       </w:rPr>
     </w:lvl>
   </w:abstractNum>
-  <w:abstractNum w:abstractNumId="32" w15:restartNumberingAfterBreak="0">
+  <w:abstractNum w:abstractNumId="34" w15:restartNumberingAfterBreak="0">
     <w:nsid w:val="47165910"/>
     <w:multiLevelType w:val="hybridMultilevel"/>
     <w:tmpl w:val="F2D4787E"/>
@@ -7841,7 +9959,7 @@
       </w:rPr>
     </w:lvl>
   </w:abstractNum>
-  <w:abstractNum w:abstractNumId="33" w15:restartNumberingAfterBreak="0">
+  <w:abstractNum w:abstractNumId="35" w15:restartNumberingAfterBreak="0">
     <w:nsid w:val="4CC27650"/>
     <w:multiLevelType w:val="hybridMultilevel"/>
     <w:tmpl w:val="6F220B74"/>
@@ -7954,7 +10072,7 @@
       </w:rPr>
     </w:lvl>
   </w:abstractNum>
-  <w:abstractNum w:abstractNumId="34" w15:restartNumberingAfterBreak="0">
+  <w:abstractNum w:abstractNumId="36" w15:restartNumberingAfterBreak="0">
     <w:nsid w:val="50841BD7"/>
     <w:multiLevelType w:val="hybridMultilevel"/>
     <w:tmpl w:val="8ACAE812"/>
@@ -8067,7 +10185,7 @@
       </w:rPr>
     </w:lvl>
   </w:abstractNum>
-  <w:abstractNum w:abstractNumId="35" w15:restartNumberingAfterBreak="0">
+  <w:abstractNum w:abstractNumId="37" w15:restartNumberingAfterBreak="0">
     <w:nsid w:val="54603E05"/>
     <w:multiLevelType w:val="hybridMultilevel"/>
     <w:tmpl w:val="11343646"/>
@@ -8156,7 +10274,120 @@
       </w:pPr>
     </w:lvl>
   </w:abstractNum>
-  <w:abstractNum w:abstractNumId="36" w15:restartNumberingAfterBreak="0">
+  <w:abstractNum w:abstractNumId="38" w15:restartNumberingAfterBreak="0">
+    <w:nsid w:val="55F84EF2"/>
+    <w:multiLevelType w:val="hybridMultilevel"/>
+    <w:tmpl w:val="9EF8F7F2"/>
+    <w:lvl w:ilvl="0" w:tplc="04090001">
+      <w:start w:val="1"/>
+      <w:numFmt w:val="bullet"/>
+      <w:lvlText w:val=""/>
+      <w:lvlJc w:val="left"/>
+      <w:pPr>
+        <w:ind w:left="800" w:hanging="440"/>
+      </w:pPr>
+      <w:rPr>
+        <w:rFonts w:ascii="Wingdings" w:hAnsi="Wingdings" w:hint="default"/>
+      </w:rPr>
+    </w:lvl>
+    <w:lvl w:ilvl="1" w:tplc="04090003" w:tentative="1">
+      <w:start w:val="1"/>
+      <w:numFmt w:val="bullet"/>
+      <w:lvlText w:val=""/>
+      <w:lvlJc w:val="left"/>
+      <w:pPr>
+        <w:ind w:left="1240" w:hanging="440"/>
+      </w:pPr>
+      <w:rPr>
+        <w:rFonts w:ascii="Wingdings" w:hAnsi="Wingdings" w:hint="default"/>
+      </w:rPr>
+    </w:lvl>
+    <w:lvl w:ilvl="2" w:tplc="04090005" w:tentative="1">
+      <w:start w:val="1"/>
+      <w:numFmt w:val="bullet"/>
+      <w:lvlText w:val=""/>
+      <w:lvlJc w:val="left"/>
+      <w:pPr>
+        <w:ind w:left="1680" w:hanging="440"/>
+      </w:pPr>
+      <w:rPr>
+        <w:rFonts w:ascii="Wingdings" w:hAnsi="Wingdings" w:hint="default"/>
+      </w:rPr>
+    </w:lvl>
+    <w:lvl w:ilvl="3" w:tplc="04090001" w:tentative="1">
+      <w:start w:val="1"/>
+      <w:numFmt w:val="bullet"/>
+      <w:lvlText w:val=""/>
+      <w:lvlJc w:val="left"/>
+      <w:pPr>
+        <w:ind w:left="2120" w:hanging="440"/>
+      </w:pPr>
+      <w:rPr>
+        <w:rFonts w:ascii="Wingdings" w:hAnsi="Wingdings" w:hint="default"/>
+      </w:rPr>
+    </w:lvl>
+    <w:lvl w:ilvl="4" w:tplc="04090003" w:tentative="1">
+      <w:start w:val="1"/>
+      <w:numFmt w:val="bullet"/>
+      <w:lvlText w:val=""/>
+      <w:lvlJc w:val="left"/>
+      <w:pPr>
+        <w:ind w:left="2560" w:hanging="440"/>
+      </w:pPr>
+      <w:rPr>
+        <w:rFonts w:ascii="Wingdings" w:hAnsi="Wingdings" w:hint="default"/>
+      </w:rPr>
+    </w:lvl>
+    <w:lvl w:ilvl="5" w:tplc="04090005" w:tentative="1">
+      <w:start w:val="1"/>
+      <w:numFmt w:val="bullet"/>
+      <w:lvlText w:val=""/>
+      <w:lvlJc w:val="left"/>
+      <w:pPr>
+        <w:ind w:left="3000" w:hanging="440"/>
+      </w:pPr>
+      <w:rPr>
+        <w:rFonts w:ascii="Wingdings" w:hAnsi="Wingdings" w:hint="default"/>
+      </w:rPr>
+    </w:lvl>
+    <w:lvl w:ilvl="6" w:tplc="04090001" w:tentative="1">
+      <w:start w:val="1"/>
+      <w:numFmt w:val="bullet"/>
+      <w:lvlText w:val=""/>
+      <w:lvlJc w:val="left"/>
+      <w:pPr>
+        <w:ind w:left="3440" w:hanging="440"/>
+      </w:pPr>
+      <w:rPr>
+        <w:rFonts w:ascii="Wingdings" w:hAnsi="Wingdings" w:hint="default"/>
+      </w:rPr>
+    </w:lvl>
+    <w:lvl w:ilvl="7" w:tplc="04090003" w:tentative="1">
+      <w:start w:val="1"/>
+      <w:numFmt w:val="bullet"/>
+      <w:lvlText w:val=""/>
+      <w:lvlJc w:val="left"/>
+      <w:pPr>
+        <w:ind w:left="3880" w:hanging="440"/>
+      </w:pPr>
+      <w:rPr>
+        <w:rFonts w:ascii="Wingdings" w:hAnsi="Wingdings" w:hint="default"/>
+      </w:rPr>
+    </w:lvl>
+    <w:lvl w:ilvl="8" w:tplc="04090005" w:tentative="1">
+      <w:start w:val="1"/>
+      <w:numFmt w:val="bullet"/>
+      <w:lvlText w:val=""/>
+      <w:lvlJc w:val="left"/>
+      <w:pPr>
+        <w:ind w:left="4320" w:hanging="440"/>
+      </w:pPr>
+      <w:rPr>
+        <w:rFonts w:ascii="Wingdings" w:hAnsi="Wingdings" w:hint="default"/>
+      </w:rPr>
+    </w:lvl>
+  </w:abstractNum>
+  <w:abstractNum w:abstractNumId="39" w15:restartNumberingAfterBreak="0">
     <w:nsid w:val="58213C3C"/>
     <w:multiLevelType w:val="hybridMultilevel"/>
     <w:tmpl w:val="1CB0E32E"/>
@@ -8269,7 +10500,7 @@
       </w:rPr>
     </w:lvl>
   </w:abstractNum>
-  <w:abstractNum w:abstractNumId="37" w15:restartNumberingAfterBreak="0">
+  <w:abstractNum w:abstractNumId="40" w15:restartNumberingAfterBreak="0">
     <w:nsid w:val="59474F27"/>
     <w:multiLevelType w:val="hybridMultilevel"/>
     <w:tmpl w:val="A22E6994"/>
@@ -8382,7 +10613,120 @@
       </w:rPr>
     </w:lvl>
   </w:abstractNum>
-  <w:abstractNum w:abstractNumId="38" w15:restartNumberingAfterBreak="0">
+  <w:abstractNum w:abstractNumId="41" w15:restartNumberingAfterBreak="0">
+    <w:nsid w:val="5CED4792"/>
+    <w:multiLevelType w:val="hybridMultilevel"/>
+    <w:tmpl w:val="CFD8360C"/>
+    <w:lvl w:ilvl="0" w:tplc="04090001">
+      <w:start w:val="1"/>
+      <w:numFmt w:val="bullet"/>
+      <w:lvlText w:val=""/>
+      <w:lvlJc w:val="left"/>
+      <w:pPr>
+        <w:ind w:left="440" w:hanging="440"/>
+      </w:pPr>
+      <w:rPr>
+        <w:rFonts w:ascii="Wingdings" w:hAnsi="Wingdings" w:hint="default"/>
+      </w:rPr>
+    </w:lvl>
+    <w:lvl w:ilvl="1" w:tplc="04090003" w:tentative="1">
+      <w:start w:val="1"/>
+      <w:numFmt w:val="bullet"/>
+      <w:lvlText w:val=""/>
+      <w:lvlJc w:val="left"/>
+      <w:pPr>
+        <w:ind w:left="880" w:hanging="440"/>
+      </w:pPr>
+      <w:rPr>
+        <w:rFonts w:ascii="Wingdings" w:hAnsi="Wingdings" w:hint="default"/>
+      </w:rPr>
+    </w:lvl>
+    <w:lvl w:ilvl="2" w:tplc="04090005" w:tentative="1">
+      <w:start w:val="1"/>
+      <w:numFmt w:val="bullet"/>
+      <w:lvlText w:val=""/>
+      <w:lvlJc w:val="left"/>
+      <w:pPr>
+        <w:ind w:left="1320" w:hanging="440"/>
+      </w:pPr>
+      <w:rPr>
+        <w:rFonts w:ascii="Wingdings" w:hAnsi="Wingdings" w:hint="default"/>
+      </w:rPr>
+    </w:lvl>
+    <w:lvl w:ilvl="3" w:tplc="04090001" w:tentative="1">
+      <w:start w:val="1"/>
+      <w:numFmt w:val="bullet"/>
+      <w:lvlText w:val=""/>
+      <w:lvlJc w:val="left"/>
+      <w:pPr>
+        <w:ind w:left="1760" w:hanging="440"/>
+      </w:pPr>
+      <w:rPr>
+        <w:rFonts w:ascii="Wingdings" w:hAnsi="Wingdings" w:hint="default"/>
+      </w:rPr>
+    </w:lvl>
+    <w:lvl w:ilvl="4" w:tplc="04090003" w:tentative="1">
+      <w:start w:val="1"/>
+      <w:numFmt w:val="bullet"/>
+      <w:lvlText w:val=""/>
+      <w:lvlJc w:val="left"/>
+      <w:pPr>
+        <w:ind w:left="2200" w:hanging="440"/>
+      </w:pPr>
+      <w:rPr>
+        <w:rFonts w:ascii="Wingdings" w:hAnsi="Wingdings" w:hint="default"/>
+      </w:rPr>
+    </w:lvl>
+    <w:lvl w:ilvl="5" w:tplc="04090005" w:tentative="1">
+      <w:start w:val="1"/>
+      <w:numFmt w:val="bullet"/>
+      <w:lvlText w:val=""/>
+      <w:lvlJc w:val="left"/>
+      <w:pPr>
+        <w:ind w:left="2640" w:hanging="440"/>
+      </w:pPr>
+      <w:rPr>
+        <w:rFonts w:ascii="Wingdings" w:hAnsi="Wingdings" w:hint="default"/>
+      </w:rPr>
+    </w:lvl>
+    <w:lvl w:ilvl="6" w:tplc="04090001" w:tentative="1">
+      <w:start w:val="1"/>
+      <w:numFmt w:val="bullet"/>
+      <w:lvlText w:val=""/>
+      <w:lvlJc w:val="left"/>
+      <w:pPr>
+        <w:ind w:left="3080" w:hanging="440"/>
+      </w:pPr>
+      <w:rPr>
+        <w:rFonts w:ascii="Wingdings" w:hAnsi="Wingdings" w:hint="default"/>
+      </w:rPr>
+    </w:lvl>
+    <w:lvl w:ilvl="7" w:tplc="04090003" w:tentative="1">
+      <w:start w:val="1"/>
+      <w:numFmt w:val="bullet"/>
+      <w:lvlText w:val=""/>
+      <w:lvlJc w:val="left"/>
+      <w:pPr>
+        <w:ind w:left="3520" w:hanging="440"/>
+      </w:pPr>
+      <w:rPr>
+        <w:rFonts w:ascii="Wingdings" w:hAnsi="Wingdings" w:hint="default"/>
+      </w:rPr>
+    </w:lvl>
+    <w:lvl w:ilvl="8" w:tplc="04090005" w:tentative="1">
+      <w:start w:val="1"/>
+      <w:numFmt w:val="bullet"/>
+      <w:lvlText w:val=""/>
+      <w:lvlJc w:val="left"/>
+      <w:pPr>
+        <w:ind w:left="3960" w:hanging="440"/>
+      </w:pPr>
+      <w:rPr>
+        <w:rFonts w:ascii="Wingdings" w:hAnsi="Wingdings" w:hint="default"/>
+      </w:rPr>
+    </w:lvl>
+  </w:abstractNum>
+  <w:abstractNum w:abstractNumId="42" w15:restartNumberingAfterBreak="0">
     <w:nsid w:val="615C50FF"/>
     <w:multiLevelType w:val="hybridMultilevel"/>
     <w:tmpl w:val="FEDA7910"/>
@@ -8468,7 +10812,7 @@
       </w:pPr>
     </w:lvl>
   </w:abstractNum>
-  <w:abstractNum w:abstractNumId="39" w15:restartNumberingAfterBreak="0">
+  <w:abstractNum w:abstractNumId="43" w15:restartNumberingAfterBreak="0">
     <w:nsid w:val="63807806"/>
     <w:multiLevelType w:val="hybridMultilevel"/>
     <w:tmpl w:val="BEA8AA4E"/>
@@ -8581,7 +10925,7 @@
       </w:rPr>
     </w:lvl>
   </w:abstractNum>
-  <w:abstractNum w:abstractNumId="40" w15:restartNumberingAfterBreak="0">
+  <w:abstractNum w:abstractNumId="44" w15:restartNumberingAfterBreak="0">
     <w:nsid w:val="64D62A83"/>
     <w:multiLevelType w:val="hybridMultilevel"/>
     <w:tmpl w:val="4AD8926A"/>
@@ -8694,7 +11038,7 @@
       </w:rPr>
     </w:lvl>
   </w:abstractNum>
-  <w:abstractNum w:abstractNumId="41" w15:restartNumberingAfterBreak="0">
+  <w:abstractNum w:abstractNumId="45" w15:restartNumberingAfterBreak="0">
     <w:nsid w:val="6DF10845"/>
     <w:multiLevelType w:val="hybridMultilevel"/>
     <w:tmpl w:val="F3709D00"/>
@@ -8807,7 +11151,7 @@
       </w:rPr>
     </w:lvl>
   </w:abstractNum>
-  <w:abstractNum w:abstractNumId="42" w15:restartNumberingAfterBreak="0">
+  <w:abstractNum w:abstractNumId="46" w15:restartNumberingAfterBreak="0">
     <w:nsid w:val="6EEC2FE7"/>
     <w:multiLevelType w:val="hybridMultilevel"/>
     <w:tmpl w:val="FBE291AC"/>
@@ -8920,7 +11264,7 @@
       </w:rPr>
     </w:lvl>
   </w:abstractNum>
-  <w:abstractNum w:abstractNumId="43" w15:restartNumberingAfterBreak="0">
+  <w:abstractNum w:abstractNumId="47" w15:restartNumberingAfterBreak="0">
     <w:nsid w:val="719A6799"/>
     <w:multiLevelType w:val="hybridMultilevel"/>
     <w:tmpl w:val="68223F0C"/>
@@ -9033,7 +11377,7 @@
       </w:rPr>
     </w:lvl>
   </w:abstractNum>
-  <w:abstractNum w:abstractNumId="44" w15:restartNumberingAfterBreak="0">
+  <w:abstractNum w:abstractNumId="48" w15:restartNumberingAfterBreak="0">
     <w:nsid w:val="71C316F1"/>
     <w:multiLevelType w:val="hybridMultilevel"/>
     <w:tmpl w:val="C12C67E6"/>
@@ -9146,7 +11490,7 @@
       </w:rPr>
     </w:lvl>
   </w:abstractNum>
-  <w:abstractNum w:abstractNumId="45" w15:restartNumberingAfterBreak="0">
+  <w:abstractNum w:abstractNumId="49" w15:restartNumberingAfterBreak="0">
     <w:nsid w:val="732D4973"/>
     <w:multiLevelType w:val="hybridMultilevel"/>
     <w:tmpl w:val="019E6422"/>
@@ -9259,7 +11603,120 @@
       </w:rPr>
     </w:lvl>
   </w:abstractNum>
-  <w:abstractNum w:abstractNumId="46" w15:restartNumberingAfterBreak="0">
+  <w:abstractNum w:abstractNumId="50" w15:restartNumberingAfterBreak="0">
+    <w:nsid w:val="75D12360"/>
+    <w:multiLevelType w:val="hybridMultilevel"/>
+    <w:tmpl w:val="AFACDC3A"/>
+    <w:lvl w:ilvl="0" w:tplc="04090001">
+      <w:start w:val="1"/>
+      <w:numFmt w:val="bullet"/>
+      <w:lvlText w:val=""/>
+      <w:lvlJc w:val="left"/>
+      <w:pPr>
+        <w:ind w:left="440" w:hanging="440"/>
+      </w:pPr>
+      <w:rPr>
+        <w:rFonts w:ascii="Wingdings" w:hAnsi="Wingdings" w:hint="default"/>
+      </w:rPr>
+    </w:lvl>
+    <w:lvl w:ilvl="1" w:tplc="04090003" w:tentative="1">
+      <w:start w:val="1"/>
+      <w:numFmt w:val="bullet"/>
+      <w:lvlText w:val=""/>
+      <w:lvlJc w:val="left"/>
+      <w:pPr>
+        <w:ind w:left="880" w:hanging="440"/>
+      </w:pPr>
+      <w:rPr>
+        <w:rFonts w:ascii="Wingdings" w:hAnsi="Wingdings" w:hint="default"/>
+      </w:rPr>
+    </w:lvl>
+    <w:lvl w:ilvl="2" w:tplc="04090005" w:tentative="1">
+      <w:start w:val="1"/>
+      <w:numFmt w:val="bullet"/>
+      <w:lvlText w:val=""/>
+      <w:lvlJc w:val="left"/>
+      <w:pPr>
+        <w:ind w:left="1320" w:hanging="440"/>
+      </w:pPr>
+      <w:rPr>
+        <w:rFonts w:ascii="Wingdings" w:hAnsi="Wingdings" w:hint="default"/>
+      </w:rPr>
+    </w:lvl>
+    <w:lvl w:ilvl="3" w:tplc="04090001" w:tentative="1">
+      <w:start w:val="1"/>
+      <w:numFmt w:val="bullet"/>
+      <w:lvlText w:val=""/>
+      <w:lvlJc w:val="left"/>
+      <w:pPr>
+        <w:ind w:left="1760" w:hanging="440"/>
+      </w:pPr>
+      <w:rPr>
+        <w:rFonts w:ascii="Wingdings" w:hAnsi="Wingdings" w:hint="default"/>
+      </w:rPr>
+    </w:lvl>
+    <w:lvl w:ilvl="4" w:tplc="04090003" w:tentative="1">
+      <w:start w:val="1"/>
+      <w:numFmt w:val="bullet"/>
+      <w:lvlText w:val=""/>
+      <w:lvlJc w:val="left"/>
+      <w:pPr>
+        <w:ind w:left="2200" w:hanging="440"/>
+      </w:pPr>
+      <w:rPr>
+        <w:rFonts w:ascii="Wingdings" w:hAnsi="Wingdings" w:hint="default"/>
+      </w:rPr>
+    </w:lvl>
+    <w:lvl w:ilvl="5" w:tplc="04090005" w:tentative="1">
+      <w:start w:val="1"/>
+      <w:numFmt w:val="bullet"/>
+      <w:lvlText w:val=""/>
+      <w:lvlJc w:val="left"/>
+      <w:pPr>
+        <w:ind w:left="2640" w:hanging="440"/>
+      </w:pPr>
+      <w:rPr>
+        <w:rFonts w:ascii="Wingdings" w:hAnsi="Wingdings" w:hint="default"/>
+      </w:rPr>
+    </w:lvl>
+    <w:lvl w:ilvl="6" w:tplc="04090001" w:tentative="1">
+      <w:start w:val="1"/>
+      <w:numFmt w:val="bullet"/>
+      <w:lvlText w:val=""/>
+      <w:lvlJc w:val="left"/>
+      <w:pPr>
+        <w:ind w:left="3080" w:hanging="440"/>
+      </w:pPr>
+      <w:rPr>
+        <w:rFonts w:ascii="Wingdings" w:hAnsi="Wingdings" w:hint="default"/>
+      </w:rPr>
+    </w:lvl>
+    <w:lvl w:ilvl="7" w:tplc="04090003" w:tentative="1">
+      <w:start w:val="1"/>
+      <w:numFmt w:val="bullet"/>
+      <w:lvlText w:val=""/>
+      <w:lvlJc w:val="left"/>
+      <w:pPr>
+        <w:ind w:left="3520" w:hanging="440"/>
+      </w:pPr>
+      <w:rPr>
+        <w:rFonts w:ascii="Wingdings" w:hAnsi="Wingdings" w:hint="default"/>
+      </w:rPr>
+    </w:lvl>
+    <w:lvl w:ilvl="8" w:tplc="04090005" w:tentative="1">
+      <w:start w:val="1"/>
+      <w:numFmt w:val="bullet"/>
+      <w:lvlText w:val=""/>
+      <w:lvlJc w:val="left"/>
+      <w:pPr>
+        <w:ind w:left="3960" w:hanging="440"/>
+      </w:pPr>
+      <w:rPr>
+        <w:rFonts w:ascii="Wingdings" w:hAnsi="Wingdings" w:hint="default"/>
+      </w:rPr>
+    </w:lvl>
+  </w:abstractNum>
+  <w:abstractNum w:abstractNumId="51" w15:restartNumberingAfterBreak="0">
     <w:nsid w:val="76B96333"/>
     <w:multiLevelType w:val="hybridMultilevel"/>
     <w:tmpl w:val="F398AB62"/>
@@ -9372,7 +11829,7 @@
       </w:rPr>
     </w:lvl>
   </w:abstractNum>
-  <w:abstractNum w:abstractNumId="47" w15:restartNumberingAfterBreak="0">
+  <w:abstractNum w:abstractNumId="52" w15:restartNumberingAfterBreak="0">
     <w:nsid w:val="7BC32B20"/>
     <w:multiLevelType w:val="hybridMultilevel"/>
     <w:tmpl w:val="665E8582"/>
@@ -9486,10 +11943,10 @@
     </w:lvl>
   </w:abstractNum>
   <w:num w:numId="1" w16cid:durableId="684281489">
-    <w:abstractNumId w:val="33"/>
+    <w:abstractNumId w:val="35"/>
   </w:num>
   <w:num w:numId="2" w16cid:durableId="1218976865">
-    <w:abstractNumId w:val="42"/>
+    <w:abstractNumId w:val="46"/>
   </w:num>
   <w:num w:numId="3" w16cid:durableId="114064199">
     <w:abstractNumId w:val="13"/>
@@ -9498,43 +11955,43 @@
     <w:abstractNumId w:val="6"/>
   </w:num>
   <w:num w:numId="5" w16cid:durableId="638462707">
-    <w:abstractNumId w:val="43"/>
+    <w:abstractNumId w:val="47"/>
   </w:num>
   <w:num w:numId="6" w16cid:durableId="107554420">
-    <w:abstractNumId w:val="41"/>
+    <w:abstractNumId w:val="45"/>
   </w:num>
   <w:num w:numId="7" w16cid:durableId="969169499">
-    <w:abstractNumId w:val="19"/>
+    <w:abstractNumId w:val="21"/>
   </w:num>
   <w:num w:numId="8" w16cid:durableId="1321276214">
-    <w:abstractNumId w:val="31"/>
+    <w:abstractNumId w:val="33"/>
   </w:num>
   <w:num w:numId="9" w16cid:durableId="323973990">
-    <w:abstractNumId w:val="34"/>
+    <w:abstractNumId w:val="36"/>
   </w:num>
   <w:num w:numId="10" w16cid:durableId="2059427597">
-    <w:abstractNumId w:val="28"/>
+    <w:abstractNumId w:val="30"/>
   </w:num>
   <w:num w:numId="11" w16cid:durableId="1036812064">
-    <w:abstractNumId w:val="25"/>
+    <w:abstractNumId w:val="27"/>
   </w:num>
   <w:num w:numId="12" w16cid:durableId="632293082">
     <w:abstractNumId w:val="11"/>
   </w:num>
   <w:num w:numId="13" w16cid:durableId="1669865260">
-    <w:abstractNumId w:val="35"/>
+    <w:abstractNumId w:val="37"/>
   </w:num>
   <w:num w:numId="14" w16cid:durableId="1496533137">
     <w:abstractNumId w:val="15"/>
   </w:num>
   <w:num w:numId="15" w16cid:durableId="919295815">
-    <w:abstractNumId w:val="46"/>
+    <w:abstractNumId w:val="51"/>
   </w:num>
   <w:num w:numId="16" w16cid:durableId="953944552">
-    <w:abstractNumId w:val="32"/>
+    <w:abstractNumId w:val="34"/>
   </w:num>
   <w:num w:numId="17" w16cid:durableId="100497567">
-    <w:abstractNumId w:val="21"/>
+    <w:abstractNumId w:val="23"/>
   </w:num>
   <w:num w:numId="18" w16cid:durableId="1409040821">
     <w:abstractNumId w:val="7"/>
@@ -9543,19 +12000,19 @@
     <w:abstractNumId w:val="5"/>
   </w:num>
   <w:num w:numId="20" w16cid:durableId="1575387125">
-    <w:abstractNumId w:val="22"/>
+    <w:abstractNumId w:val="24"/>
   </w:num>
   <w:num w:numId="21" w16cid:durableId="1534075413">
-    <w:abstractNumId w:val="24"/>
+    <w:abstractNumId w:val="26"/>
   </w:num>
   <w:num w:numId="22" w16cid:durableId="1751584215">
     <w:abstractNumId w:val="10"/>
   </w:num>
   <w:num w:numId="23" w16cid:durableId="1711761233">
-    <w:abstractNumId w:val="40"/>
+    <w:abstractNumId w:val="44"/>
   </w:num>
   <w:num w:numId="24" w16cid:durableId="528105822">
-    <w:abstractNumId w:val="44"/>
+    <w:abstractNumId w:val="48"/>
   </w:num>
   <w:num w:numId="25" w16cid:durableId="136455397">
     <w:abstractNumId w:val="16"/>
@@ -9564,13 +12021,13 @@
     <w:abstractNumId w:val="12"/>
   </w:num>
   <w:num w:numId="27" w16cid:durableId="1585799252">
-    <w:abstractNumId w:val="26"/>
+    <w:abstractNumId w:val="28"/>
   </w:num>
   <w:num w:numId="28" w16cid:durableId="940261362">
-    <w:abstractNumId w:val="38"/>
+    <w:abstractNumId w:val="42"/>
   </w:num>
   <w:num w:numId="29" w16cid:durableId="57553170">
-    <w:abstractNumId w:val="29"/>
+    <w:abstractNumId w:val="31"/>
   </w:num>
   <w:num w:numId="30" w16cid:durableId="414202500">
     <w:abstractNumId w:val="4"/>
@@ -9582,52 +12039,67 @@
     <w:abstractNumId w:val="8"/>
   </w:num>
   <w:num w:numId="33" w16cid:durableId="1051539671">
-    <w:abstractNumId w:val="37"/>
+    <w:abstractNumId w:val="40"/>
   </w:num>
   <w:num w:numId="34" w16cid:durableId="1948536007">
-    <w:abstractNumId w:val="17"/>
+    <w:abstractNumId w:val="19"/>
   </w:num>
   <w:num w:numId="35" w16cid:durableId="1135561111">
+    <w:abstractNumId w:val="43"/>
+  </w:num>
+  <w:num w:numId="36" w16cid:durableId="2138327799">
+    <w:abstractNumId w:val="20"/>
+  </w:num>
+  <w:num w:numId="37" w16cid:durableId="1675113227">
     <w:abstractNumId w:val="39"/>
   </w:num>
-  <w:num w:numId="36" w16cid:durableId="2138327799">
-    <w:abstractNumId w:val="18"/>
-  </w:num>
-  <w:num w:numId="37" w16cid:durableId="1675113227">
-    <w:abstractNumId w:val="36"/>
-  </w:num>
   <w:num w:numId="38" w16cid:durableId="1640647447">
-    <w:abstractNumId w:val="47"/>
+    <w:abstractNumId w:val="52"/>
   </w:num>
   <w:num w:numId="39" w16cid:durableId="1338802134">
     <w:abstractNumId w:val="0"/>
   </w:num>
   <w:num w:numId="40" w16cid:durableId="1311398732">
-    <w:abstractNumId w:val="20"/>
+    <w:abstractNumId w:val="22"/>
   </w:num>
   <w:num w:numId="41" w16cid:durableId="1046370256">
     <w:abstractNumId w:val="14"/>
   </w:num>
   <w:num w:numId="42" w16cid:durableId="1270351092">
-    <w:abstractNumId w:val="30"/>
+    <w:abstractNumId w:val="32"/>
   </w:num>
   <w:num w:numId="43" w16cid:durableId="783577910">
-    <w:abstractNumId w:val="27"/>
+    <w:abstractNumId w:val="29"/>
   </w:num>
   <w:num w:numId="44" w16cid:durableId="1774979666">
     <w:abstractNumId w:val="9"/>
   </w:num>
   <w:num w:numId="45" w16cid:durableId="1760784120">
-    <w:abstractNumId w:val="45"/>
+    <w:abstractNumId w:val="49"/>
   </w:num>
   <w:num w:numId="46" w16cid:durableId="599261758">
-    <w:abstractNumId w:val="23"/>
+    <w:abstractNumId w:val="25"/>
   </w:num>
   <w:num w:numId="47" w16cid:durableId="570774333">
     <w:abstractNumId w:val="2"/>
   </w:num>
   <w:num w:numId="48" w16cid:durableId="1645348620">
     <w:abstractNumId w:val="3"/>
+  </w:num>
+  <w:num w:numId="49" w16cid:durableId="818156461">
+    <w:abstractNumId w:val="50"/>
+  </w:num>
+  <w:num w:numId="50" w16cid:durableId="1052265831">
+    <w:abstractNumId w:val="17"/>
+  </w:num>
+  <w:num w:numId="51" w16cid:durableId="1002902424">
+    <w:abstractNumId w:val="38"/>
+  </w:num>
+  <w:num w:numId="52" w16cid:durableId="1728609118">
+    <w:abstractNumId w:val="18"/>
+  </w:num>
+  <w:num w:numId="53" w16cid:durableId="49774292">
+    <w:abstractNumId w:val="41"/>
   </w:num>
 </w:numbering>
 </file>

</xml_diff>